<commit_message>
Added algorithm Description to source control, linked everything together, now getting the final correct outputs with proper function calls on the majority of the graphs. Added NestedLoop.txt to source control. Added Picture for Nested Loop.txt. Various bug fixes involving my mis-use of static variables while linking all the parts up together, Mionimalist test suite added to the graph class for the whole system. Regenerated Java-doc. I added a TODO list, but truly it's quite short, almost there. quite short, almost there.
</commit_message>
<xml_diff>
--- a/src/graphpictures.docx
+++ b/src/graphpictures.docx
@@ -2,7 +2,6 @@
 <file path=word/document.xml><?xml version="1.0" encoding="utf-8"?>
 <w:document xmlns:wpc="http://schemas.microsoft.com/office/word/2010/wordprocessingCanvas" xmlns:mc="http://schemas.openxmlformats.org/markup-compatibility/2006" xmlns:o="urn:schemas-microsoft-com:office:office" xmlns:r="http://schemas.openxmlformats.org/officeDocument/2006/relationships" xmlns:m="http://schemas.openxmlformats.org/officeDocument/2006/math" xmlns:v="urn:schemas-microsoft-com:vml" xmlns:wp14="http://schemas.microsoft.com/office/word/2010/wordprocessingDrawing" xmlns:wp="http://schemas.openxmlformats.org/drawingml/2006/wordprocessingDrawing" xmlns:w10="urn:schemas-microsoft-com:office:word" xmlns:w="http://schemas.openxmlformats.org/wordprocessingml/2006/main" xmlns:w14="http://schemas.microsoft.com/office/word/2010/wordml" xmlns:wpg="http://schemas.microsoft.com/office/word/2010/wordprocessingGroup" xmlns:wpi="http://schemas.microsoft.com/office/word/2010/wordprocessingInk" xmlns:wne="http://schemas.microsoft.com/office/word/2006/wordml" xmlns:wps="http://schemas.microsoft.com/office/word/2010/wordprocessingShape" mc:Ignorable="w14 wp14">
   <w:body>
-    <w:p/>
     <w:p>
       <w:r>
         <w:rPr>
@@ -11,18 +10,18 @@
         <mc:AlternateContent>
           <mc:Choice Requires="wps">
             <w:drawing>
-              <wp:anchor distT="0" distB="0" distL="114300" distR="114300" simplePos="0" relativeHeight="251738112" behindDoc="0" locked="0" layoutInCell="1" allowOverlap="1" wp14:anchorId="27E016BA" wp14:editId="5AD4A2A7">
-                <wp:simplePos x="0" y="0"/>
-                <wp:positionH relativeFrom="column">
-                  <wp:posOffset>-160020</wp:posOffset>
-                </wp:positionH>
-                <wp:positionV relativeFrom="paragraph">
-                  <wp:posOffset>666750</wp:posOffset>
+              <wp:anchor distT="0" distB="0" distL="114300" distR="114300" simplePos="0" relativeHeight="251779072" behindDoc="0" locked="0" layoutInCell="1" allowOverlap="1" wp14:anchorId="304674A7" wp14:editId="19F5E7AA">
+                <wp:simplePos x="0" y="0"/>
+                <wp:positionH relativeFrom="column">
+                  <wp:posOffset>-285750</wp:posOffset>
+                </wp:positionH>
+                <wp:positionV relativeFrom="paragraph">
+                  <wp:posOffset>-121920</wp:posOffset>
                 </wp:positionV>
                 <wp:extent cx="2374265" cy="1403985"/>
                 <wp:effectExtent l="0" t="0" r="22860" b="14605"/>
                 <wp:wrapNone/>
-                <wp:docPr id="316" name="Text Box 2"/>
+                <wp:docPr id="6" name="Text Box 2"/>
                 <wp:cNvGraphicFramePr>
                   <a:graphicFrameLocks xmlns:a="http://schemas.openxmlformats.org/drawingml/2006/main"/>
                 </wp:cNvGraphicFramePr>
@@ -56,7 +55,7 @@
                         <w:txbxContent>
                           <w:p>
                             <w:r>
-                              <w:t>ComplexGraph.txt</w:t>
+                              <w:t>NestedLoop.txt</w:t>
                             </w:r>
                           </w:p>
                         </w:txbxContent>
@@ -82,12 +81,12 @@
                 <v:stroke joinstyle="miter"/>
                 <v:path gradientshapeok="t" o:connecttype="rect"/>
               </v:shapetype>
-              <v:shape id="Text Box 2" o:spid="_x0000_s1026" type="#_x0000_t202" style="position:absolute;margin-left:-12.6pt;margin-top:52.5pt;width:186.95pt;height:110.55pt;z-index:251738112;visibility:visible;mso-wrap-style:square;mso-width-percent:400;mso-height-percent:200;mso-wrap-distance-left:9pt;mso-wrap-distance-top:0;mso-wrap-distance-right:9pt;mso-wrap-distance-bottom:0;mso-position-horizontal:absolute;mso-position-horizontal-relative:text;mso-position-vertical:absolute;mso-position-vertical-relative:text;mso-width-percent:400;mso-height-percent:200;mso-width-relative:margin;mso-height-relative:margin;v-text-anchor:top" o:gfxdata="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">
+              <v:shape id="Text Box 2" o:spid="_x0000_s1026" type="#_x0000_t202" style="position:absolute;margin-left:-22.5pt;margin-top:-9.6pt;width:186.95pt;height:110.55pt;z-index:251779072;visibility:visible;mso-wrap-style:square;mso-width-percent:400;mso-height-percent:200;mso-wrap-distance-left:9pt;mso-wrap-distance-top:0;mso-wrap-distance-right:9pt;mso-wrap-distance-bottom:0;mso-position-horizontal:absolute;mso-position-horizontal-relative:text;mso-position-vertical:absolute;mso-position-vertical-relative:text;mso-width-percent:400;mso-height-percent:200;mso-width-relative:margin;mso-height-relative:margin;v-text-anchor:top" o:gfxdata="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">
                 <v:textbox style="mso-fit-shape-to-text:t">
                   <w:txbxContent>
                     <w:p>
                       <w:r>
-                        <w:t>ComplexGraph.txt</w:t>
+                        <w:t>NestedLoop.txt</w:t>
                       </w:r>
                     </w:p>
                   </w:txbxContent>
@@ -98,7 +97,144 @@
         </mc:AlternateContent>
       </w:r>
     </w:p>
-    <w:p/>
+    <w:p>
+      <w:r>
+        <w:rPr>
+          <w:noProof/>
+        </w:rPr>
+        <mc:AlternateContent>
+          <mc:Choice Requires="wps">
+            <w:drawing>
+              <wp:anchor distT="0" distB="0" distL="114300" distR="114300" simplePos="0" relativeHeight="251807744" behindDoc="0" locked="0" layoutInCell="1" allowOverlap="1">
+                <wp:simplePos x="0" y="0"/>
+                <wp:positionH relativeFrom="column">
+                  <wp:posOffset>1238250</wp:posOffset>
+                </wp:positionH>
+                <wp:positionV relativeFrom="paragraph">
+                  <wp:posOffset>153035</wp:posOffset>
+                </wp:positionV>
+                <wp:extent cx="1257300" cy="819150"/>
+                <wp:effectExtent l="38100" t="0" r="19050" b="57150"/>
+                <wp:wrapNone/>
+                <wp:docPr id="365" name="Straight Arrow Connector 365"/>
+                <wp:cNvGraphicFramePr/>
+                <a:graphic xmlns:a="http://schemas.openxmlformats.org/drawingml/2006/main">
+                  <a:graphicData uri="http://schemas.microsoft.com/office/word/2010/wordprocessingShape">
+                    <wps:wsp>
+                      <wps:cNvCnPr/>
+                      <wps:spPr>
+                        <a:xfrm flipH="1">
+                          <a:off x="0" y="0"/>
+                          <a:ext cx="1257300" cy="819150"/>
+                        </a:xfrm>
+                        <a:prstGeom prst="straightConnector1">
+                          <a:avLst/>
+                        </a:prstGeom>
+                        <a:ln>
+                          <a:tailEnd type="arrow"/>
+                        </a:ln>
+                      </wps:spPr>
+                      <wps:style>
+                        <a:lnRef idx="1">
+                          <a:schemeClr val="accent1"/>
+                        </a:lnRef>
+                        <a:fillRef idx="0">
+                          <a:schemeClr val="accent1"/>
+                        </a:fillRef>
+                        <a:effectRef idx="0">
+                          <a:schemeClr val="accent1"/>
+                        </a:effectRef>
+                        <a:fontRef idx="minor">
+                          <a:schemeClr val="tx1"/>
+                        </a:fontRef>
+                      </wps:style>
+                      <wps:bodyPr/>
+                    </wps:wsp>
+                  </a:graphicData>
+                </a:graphic>
+              </wp:anchor>
+            </w:drawing>
+          </mc:Choice>
+          <mc:Fallback>
+            <w:pict>
+              <v:shapetype id="_x0000_t32" coordsize="21600,21600" o:spt="32" o:oned="t" path="m,l21600,21600e" filled="f">
+                <v:path arrowok="t" fillok="f" o:connecttype="none"/>
+                <o:lock v:ext="edit" shapetype="t"/>
+              </v:shapetype>
+              <v:shape id="Straight Arrow Connector 365" o:spid="_x0000_s1026" type="#_x0000_t32" style="position:absolute;margin-left:97.5pt;margin-top:12.05pt;width:99pt;height:64.5pt;flip:x;z-index:251807744;visibility:visible;mso-wrap-style:square;mso-wrap-distance-left:9pt;mso-wrap-distance-top:0;mso-wrap-distance-right:9pt;mso-wrap-distance-bottom:0;mso-position-horizontal:absolute;mso-position-horizontal-relative:text;mso-position-vertical:absolute;mso-position-vertical-relative:text" o:gfxdata="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" strokecolor="#4579b8 [3044]">
+                <v:stroke endarrow="open"/>
+              </v:shape>
+            </w:pict>
+          </mc:Fallback>
+        </mc:AlternateContent>
+      </w:r>
+      <w:r>
+        <w:rPr>
+          <w:noProof/>
+        </w:rPr>
+        <mc:AlternateContent>
+          <mc:Choice Requires="wps">
+            <w:drawing>
+              <wp:anchor distT="0" distB="0" distL="114300" distR="114300" simplePos="0" relativeHeight="251806720" behindDoc="0" locked="0" layoutInCell="1" allowOverlap="1">
+                <wp:simplePos x="0" y="0"/>
+                <wp:positionH relativeFrom="column">
+                  <wp:posOffset>2495550</wp:posOffset>
+                </wp:positionH>
+                <wp:positionV relativeFrom="paragraph">
+                  <wp:posOffset>153035</wp:posOffset>
+                </wp:positionV>
+                <wp:extent cx="1524000" cy="819150"/>
+                <wp:effectExtent l="38100" t="38100" r="19050" b="19050"/>
+                <wp:wrapNone/>
+                <wp:docPr id="364" name="Straight Arrow Connector 364"/>
+                <wp:cNvGraphicFramePr/>
+                <a:graphic xmlns:a="http://schemas.openxmlformats.org/drawingml/2006/main">
+                  <a:graphicData uri="http://schemas.microsoft.com/office/word/2010/wordprocessingShape">
+                    <wps:wsp>
+                      <wps:cNvCnPr/>
+                      <wps:spPr>
+                        <a:xfrm flipH="1" flipV="1">
+                          <a:off x="0" y="0"/>
+                          <a:ext cx="1524000" cy="819150"/>
+                        </a:xfrm>
+                        <a:prstGeom prst="straightConnector1">
+                          <a:avLst/>
+                        </a:prstGeom>
+                        <a:ln>
+                          <a:tailEnd type="arrow"/>
+                        </a:ln>
+                      </wps:spPr>
+                      <wps:style>
+                        <a:lnRef idx="1">
+                          <a:schemeClr val="accent1"/>
+                        </a:lnRef>
+                        <a:fillRef idx="0">
+                          <a:schemeClr val="accent1"/>
+                        </a:fillRef>
+                        <a:effectRef idx="0">
+                          <a:schemeClr val="accent1"/>
+                        </a:effectRef>
+                        <a:fontRef idx="minor">
+                          <a:schemeClr val="tx1"/>
+                        </a:fontRef>
+                      </wps:style>
+                      <wps:bodyPr/>
+                    </wps:wsp>
+                  </a:graphicData>
+                </a:graphic>
+              </wp:anchor>
+            </w:drawing>
+          </mc:Choice>
+          <mc:Fallback>
+            <w:pict>
+              <v:shape id="Straight Arrow Connector 364" o:spid="_x0000_s1026" type="#_x0000_t32" style="position:absolute;margin-left:196.5pt;margin-top:12.05pt;width:120pt;height:64.5pt;flip:x y;z-index:251806720;visibility:visible;mso-wrap-style:square;mso-wrap-distance-left:9pt;mso-wrap-distance-top:0;mso-wrap-distance-right:9pt;mso-wrap-distance-bottom:0;mso-position-horizontal:absolute;mso-position-horizontal-relative:text;mso-position-vertical:absolute;mso-position-vertical-relative:text" o:gfxdata="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" strokecolor="#4579b8 [3044]">
+                <v:stroke endarrow="open"/>
+              </v:shape>
+            </w:pict>
+          </mc:Fallback>
+        </mc:AlternateContent>
+      </w:r>
+    </w:p>
     <w:p/>
     <w:p>
       <w:r>
@@ -108,18 +244,1256 @@
         <mc:AlternateContent>
           <mc:Choice Requires="wps">
             <w:drawing>
-              <wp:anchor distT="0" distB="0" distL="114300" distR="114300" simplePos="0" relativeHeight="251744256" behindDoc="0" locked="0" layoutInCell="1" allowOverlap="1" wp14:anchorId="2682A464" wp14:editId="7CE96717">
-                <wp:simplePos x="0" y="0"/>
-                <wp:positionH relativeFrom="column">
-                  <wp:posOffset>2085975</wp:posOffset>
-                </wp:positionH>
-                <wp:positionV relativeFrom="paragraph">
-                  <wp:posOffset>263525</wp:posOffset>
+              <wp:anchor distT="0" distB="0" distL="114300" distR="114300" simplePos="0" relativeHeight="251809792" behindDoc="0" locked="0" layoutInCell="1" allowOverlap="1">
+                <wp:simplePos x="0" y="0"/>
+                <wp:positionH relativeFrom="column">
+                  <wp:posOffset>2009775</wp:posOffset>
+                </wp:positionH>
+                <wp:positionV relativeFrom="paragraph">
+                  <wp:posOffset>125730</wp:posOffset>
+                </wp:positionV>
+                <wp:extent cx="266700" cy="200025"/>
+                <wp:effectExtent l="38100" t="0" r="19050" b="47625"/>
+                <wp:wrapNone/>
+                <wp:docPr id="367" name="Straight Arrow Connector 367"/>
+                <wp:cNvGraphicFramePr/>
+                <a:graphic xmlns:a="http://schemas.openxmlformats.org/drawingml/2006/main">
+                  <a:graphicData uri="http://schemas.microsoft.com/office/word/2010/wordprocessingShape">
+                    <wps:wsp>
+                      <wps:cNvCnPr/>
+                      <wps:spPr>
+                        <a:xfrm flipH="1">
+                          <a:off x="0" y="0"/>
+                          <a:ext cx="266700" cy="200025"/>
+                        </a:xfrm>
+                        <a:prstGeom prst="straightConnector1">
+                          <a:avLst/>
+                        </a:prstGeom>
+                        <a:ln>
+                          <a:tailEnd type="arrow"/>
+                        </a:ln>
+                      </wps:spPr>
+                      <wps:style>
+                        <a:lnRef idx="1">
+                          <a:schemeClr val="accent1"/>
+                        </a:lnRef>
+                        <a:fillRef idx="0">
+                          <a:schemeClr val="accent1"/>
+                        </a:fillRef>
+                        <a:effectRef idx="0">
+                          <a:schemeClr val="accent1"/>
+                        </a:effectRef>
+                        <a:fontRef idx="minor">
+                          <a:schemeClr val="tx1"/>
+                        </a:fontRef>
+                      </wps:style>
+                      <wps:bodyPr/>
+                    </wps:wsp>
+                  </a:graphicData>
+                </a:graphic>
+              </wp:anchor>
+            </w:drawing>
+          </mc:Choice>
+          <mc:Fallback>
+            <w:pict>
+              <v:shape id="Straight Arrow Connector 367" o:spid="_x0000_s1026" type="#_x0000_t32" style="position:absolute;margin-left:158.25pt;margin-top:9.9pt;width:21pt;height:15.75pt;flip:x;z-index:251809792;visibility:visible;mso-wrap-style:square;mso-wrap-distance-left:9pt;mso-wrap-distance-top:0;mso-wrap-distance-right:9pt;mso-wrap-distance-bottom:0;mso-position-horizontal:absolute;mso-position-horizontal-relative:text;mso-position-vertical:absolute;mso-position-vertical-relative:text" o:gfxdata="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" strokecolor="#4579b8 [3044]">
+                <v:stroke endarrow="open"/>
+              </v:shape>
+            </w:pict>
+          </mc:Fallback>
+        </mc:AlternateContent>
+      </w:r>
+      <w:r>
+        <w:rPr>
+          <w:noProof/>
+        </w:rPr>
+        <mc:AlternateContent>
+          <mc:Choice Requires="wps">
+            <w:drawing>
+              <wp:anchor distT="0" distB="0" distL="114300" distR="114300" simplePos="0" relativeHeight="251808768" behindDoc="0" locked="0" layoutInCell="1" allowOverlap="1">
+                <wp:simplePos x="0" y="0"/>
+                <wp:positionH relativeFrom="column">
+                  <wp:posOffset>2324100</wp:posOffset>
+                </wp:positionH>
+                <wp:positionV relativeFrom="paragraph">
+                  <wp:posOffset>125730</wp:posOffset>
+                </wp:positionV>
+                <wp:extent cx="285750" cy="200025"/>
+                <wp:effectExtent l="38100" t="38100" r="19050" b="28575"/>
+                <wp:wrapNone/>
+                <wp:docPr id="366" name="Straight Arrow Connector 366"/>
+                <wp:cNvGraphicFramePr/>
+                <a:graphic xmlns:a="http://schemas.openxmlformats.org/drawingml/2006/main">
+                  <a:graphicData uri="http://schemas.microsoft.com/office/word/2010/wordprocessingShape">
+                    <wps:wsp>
+                      <wps:cNvCnPr/>
+                      <wps:spPr>
+                        <a:xfrm flipH="1" flipV="1">
+                          <a:off x="0" y="0"/>
+                          <a:ext cx="285750" cy="200025"/>
+                        </a:xfrm>
+                        <a:prstGeom prst="straightConnector1">
+                          <a:avLst/>
+                        </a:prstGeom>
+                        <a:ln>
+                          <a:tailEnd type="arrow"/>
+                        </a:ln>
+                      </wps:spPr>
+                      <wps:style>
+                        <a:lnRef idx="1">
+                          <a:schemeClr val="accent1"/>
+                        </a:lnRef>
+                        <a:fillRef idx="0">
+                          <a:schemeClr val="accent1"/>
+                        </a:fillRef>
+                        <a:effectRef idx="0">
+                          <a:schemeClr val="accent1"/>
+                        </a:effectRef>
+                        <a:fontRef idx="minor">
+                          <a:schemeClr val="tx1"/>
+                        </a:fontRef>
+                      </wps:style>
+                      <wps:bodyPr/>
+                    </wps:wsp>
+                  </a:graphicData>
+                </a:graphic>
+              </wp:anchor>
+            </w:drawing>
+          </mc:Choice>
+          <mc:Fallback>
+            <w:pict>
+              <v:shape id="Straight Arrow Connector 366" o:spid="_x0000_s1026" type="#_x0000_t32" style="position:absolute;margin-left:183pt;margin-top:9.9pt;width:22.5pt;height:15.75pt;flip:x y;z-index:251808768;visibility:visible;mso-wrap-style:square;mso-wrap-distance-left:9pt;mso-wrap-distance-top:0;mso-wrap-distance-right:9pt;mso-wrap-distance-bottom:0;mso-position-horizontal:absolute;mso-position-horizontal-relative:text;mso-position-vertical:absolute;mso-position-vertical-relative:text" o:gfxdata="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" strokecolor="#4579b8 [3044]">
+                <v:stroke endarrow="open"/>
+              </v:shape>
+            </w:pict>
+          </mc:Fallback>
+        </mc:AlternateContent>
+      </w:r>
+    </w:p>
+    <w:p>
+      <w:r>
+        <w:rPr>
+          <w:noProof/>
+        </w:rPr>
+        <mc:AlternateContent>
+          <mc:Choice Requires="wps">
+            <w:drawing>
+              <wp:anchor distT="0" distB="0" distL="114300" distR="114300" simplePos="0" relativeHeight="251805696" behindDoc="0" locked="0" layoutInCell="1" allowOverlap="1">
+                <wp:simplePos x="0" y="0"/>
+                <wp:positionH relativeFrom="column">
+                  <wp:posOffset>5048250</wp:posOffset>
+                </wp:positionH>
+                <wp:positionV relativeFrom="paragraph">
+                  <wp:posOffset>193675</wp:posOffset>
+                </wp:positionV>
+                <wp:extent cx="219075" cy="0"/>
+                <wp:effectExtent l="0" t="76200" r="28575" b="114300"/>
+                <wp:wrapNone/>
+                <wp:docPr id="363" name="Straight Arrow Connector 363"/>
+                <wp:cNvGraphicFramePr/>
+                <a:graphic xmlns:a="http://schemas.openxmlformats.org/drawingml/2006/main">
+                  <a:graphicData uri="http://schemas.microsoft.com/office/word/2010/wordprocessingShape">
+                    <wps:wsp>
+                      <wps:cNvCnPr/>
+                      <wps:spPr>
+                        <a:xfrm>
+                          <a:off x="0" y="0"/>
+                          <a:ext cx="219075" cy="0"/>
+                        </a:xfrm>
+                        <a:prstGeom prst="straightConnector1">
+                          <a:avLst/>
+                        </a:prstGeom>
+                        <a:ln>
+                          <a:tailEnd type="arrow"/>
+                        </a:ln>
+                      </wps:spPr>
+                      <wps:style>
+                        <a:lnRef idx="1">
+                          <a:schemeClr val="accent1"/>
+                        </a:lnRef>
+                        <a:fillRef idx="0">
+                          <a:schemeClr val="accent1"/>
+                        </a:fillRef>
+                        <a:effectRef idx="0">
+                          <a:schemeClr val="accent1"/>
+                        </a:effectRef>
+                        <a:fontRef idx="minor">
+                          <a:schemeClr val="tx1"/>
+                        </a:fontRef>
+                      </wps:style>
+                      <wps:bodyPr/>
+                    </wps:wsp>
+                  </a:graphicData>
+                </a:graphic>
+              </wp:anchor>
+            </w:drawing>
+          </mc:Choice>
+          <mc:Fallback>
+            <w:pict>
+              <v:shape id="Straight Arrow Connector 363" o:spid="_x0000_s1026" type="#_x0000_t32" style="position:absolute;margin-left:397.5pt;margin-top:15.25pt;width:17.25pt;height:0;z-index:251805696;visibility:visible;mso-wrap-style:square;mso-wrap-distance-left:9pt;mso-wrap-distance-top:0;mso-wrap-distance-right:9pt;mso-wrap-distance-bottom:0;mso-position-horizontal:absolute;mso-position-horizontal-relative:text;mso-position-vertical:absolute;mso-position-vertical-relative:text" o:gfxdata="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" strokecolor="#4579b8 [3044]">
+                <v:stroke endarrow="open"/>
+              </v:shape>
+            </w:pict>
+          </mc:Fallback>
+        </mc:AlternateContent>
+      </w:r>
+      <w:r>
+        <w:rPr>
+          <w:noProof/>
+        </w:rPr>
+        <mc:AlternateContent>
+          <mc:Choice Requires="wps">
+            <w:drawing>
+              <wp:anchor distT="0" distB="0" distL="114300" distR="114300" simplePos="0" relativeHeight="251804672" behindDoc="0" locked="0" layoutInCell="1" allowOverlap="1">
+                <wp:simplePos x="0" y="0"/>
+                <wp:positionH relativeFrom="column">
+                  <wp:posOffset>4343400</wp:posOffset>
+                </wp:positionH>
+                <wp:positionV relativeFrom="paragraph">
+                  <wp:posOffset>193675</wp:posOffset>
+                </wp:positionV>
+                <wp:extent cx="238125" cy="0"/>
+                <wp:effectExtent l="0" t="76200" r="28575" b="114300"/>
+                <wp:wrapNone/>
+                <wp:docPr id="362" name="Straight Arrow Connector 362"/>
+                <wp:cNvGraphicFramePr/>
+                <a:graphic xmlns:a="http://schemas.openxmlformats.org/drawingml/2006/main">
+                  <a:graphicData uri="http://schemas.microsoft.com/office/word/2010/wordprocessingShape">
+                    <wps:wsp>
+                      <wps:cNvCnPr/>
+                      <wps:spPr>
+                        <a:xfrm>
+                          <a:off x="0" y="0"/>
+                          <a:ext cx="238125" cy="0"/>
+                        </a:xfrm>
+                        <a:prstGeom prst="straightConnector1">
+                          <a:avLst/>
+                        </a:prstGeom>
+                        <a:ln>
+                          <a:tailEnd type="arrow"/>
+                        </a:ln>
+                      </wps:spPr>
+                      <wps:style>
+                        <a:lnRef idx="1">
+                          <a:schemeClr val="accent1"/>
+                        </a:lnRef>
+                        <a:fillRef idx="0">
+                          <a:schemeClr val="accent1"/>
+                        </a:fillRef>
+                        <a:effectRef idx="0">
+                          <a:schemeClr val="accent1"/>
+                        </a:effectRef>
+                        <a:fontRef idx="minor">
+                          <a:schemeClr val="tx1"/>
+                        </a:fontRef>
+                      </wps:style>
+                      <wps:bodyPr/>
+                    </wps:wsp>
+                  </a:graphicData>
+                </a:graphic>
+              </wp:anchor>
+            </w:drawing>
+          </mc:Choice>
+          <mc:Fallback>
+            <w:pict>
+              <v:shape id="Straight Arrow Connector 362" o:spid="_x0000_s1026" type="#_x0000_t32" style="position:absolute;margin-left:342pt;margin-top:15.25pt;width:18.75pt;height:0;z-index:251804672;visibility:visible;mso-wrap-style:square;mso-wrap-distance-left:9pt;mso-wrap-distance-top:0;mso-wrap-distance-right:9pt;mso-wrap-distance-bottom:0;mso-position-horizontal:absolute;mso-position-horizontal-relative:text;mso-position-vertical:absolute;mso-position-vertical-relative:text" o:gfxdata="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" strokecolor="#4579b8 [3044]">
+                <v:stroke endarrow="open"/>
+              </v:shape>
+            </w:pict>
+          </mc:Fallback>
+        </mc:AlternateContent>
+      </w:r>
+      <w:r>
+        <w:rPr>
+          <w:noProof/>
+        </w:rPr>
+        <mc:AlternateContent>
+          <mc:Choice Requires="wps">
+            <w:drawing>
+              <wp:anchor distT="0" distB="0" distL="114300" distR="114300" simplePos="0" relativeHeight="251803648" behindDoc="0" locked="0" layoutInCell="1" allowOverlap="1">
+                <wp:simplePos x="0" y="0"/>
+                <wp:positionH relativeFrom="column">
+                  <wp:posOffset>3581400</wp:posOffset>
+                </wp:positionH>
+                <wp:positionV relativeFrom="paragraph">
+                  <wp:posOffset>241300</wp:posOffset>
+                </wp:positionV>
+                <wp:extent cx="295275" cy="0"/>
+                <wp:effectExtent l="0" t="76200" r="28575" b="114300"/>
+                <wp:wrapNone/>
+                <wp:docPr id="361" name="Straight Arrow Connector 361"/>
+                <wp:cNvGraphicFramePr/>
+                <a:graphic xmlns:a="http://schemas.openxmlformats.org/drawingml/2006/main">
+                  <a:graphicData uri="http://schemas.microsoft.com/office/word/2010/wordprocessingShape">
+                    <wps:wsp>
+                      <wps:cNvCnPr/>
+                      <wps:spPr>
+                        <a:xfrm>
+                          <a:off x="0" y="0"/>
+                          <a:ext cx="295275" cy="0"/>
+                        </a:xfrm>
+                        <a:prstGeom prst="straightConnector1">
+                          <a:avLst/>
+                        </a:prstGeom>
+                        <a:ln>
+                          <a:tailEnd type="arrow"/>
+                        </a:ln>
+                      </wps:spPr>
+                      <wps:style>
+                        <a:lnRef idx="1">
+                          <a:schemeClr val="accent1"/>
+                        </a:lnRef>
+                        <a:fillRef idx="0">
+                          <a:schemeClr val="accent1"/>
+                        </a:fillRef>
+                        <a:effectRef idx="0">
+                          <a:schemeClr val="accent1"/>
+                        </a:effectRef>
+                        <a:fontRef idx="minor">
+                          <a:schemeClr val="tx1"/>
+                        </a:fontRef>
+                      </wps:style>
+                      <wps:bodyPr/>
+                    </wps:wsp>
+                  </a:graphicData>
+                </a:graphic>
+              </wp:anchor>
+            </w:drawing>
+          </mc:Choice>
+          <mc:Fallback>
+            <w:pict>
+              <v:shape id="Straight Arrow Connector 361" o:spid="_x0000_s1026" type="#_x0000_t32" style="position:absolute;margin-left:282pt;margin-top:19pt;width:23.25pt;height:0;z-index:251803648;visibility:visible;mso-wrap-style:square;mso-wrap-distance-left:9pt;mso-wrap-distance-top:0;mso-wrap-distance-right:9pt;mso-wrap-distance-bottom:0;mso-position-horizontal:absolute;mso-position-horizontal-relative:text;mso-position-vertical:absolute;mso-position-vertical-relative:text" o:gfxdata="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" strokecolor="#4579b8 [3044]">
+                <v:stroke endarrow="open"/>
+              </v:shape>
+            </w:pict>
+          </mc:Fallback>
+        </mc:AlternateContent>
+      </w:r>
+      <w:r>
+        <w:rPr>
+          <w:noProof/>
+        </w:rPr>
+        <mc:AlternateContent>
+          <mc:Choice Requires="wps">
+            <w:drawing>
+              <wp:anchor distT="0" distB="0" distL="114300" distR="114300" simplePos="0" relativeHeight="251802624" behindDoc="0" locked="0" layoutInCell="1" allowOverlap="1">
+                <wp:simplePos x="0" y="0"/>
+                <wp:positionH relativeFrom="column">
+                  <wp:posOffset>2876550</wp:posOffset>
+                </wp:positionH>
+                <wp:positionV relativeFrom="paragraph">
+                  <wp:posOffset>184150</wp:posOffset>
+                </wp:positionV>
+                <wp:extent cx="238125" cy="9525"/>
+                <wp:effectExtent l="0" t="76200" r="9525" b="104775"/>
+                <wp:wrapNone/>
+                <wp:docPr id="360" name="Straight Arrow Connector 360"/>
+                <wp:cNvGraphicFramePr/>
+                <a:graphic xmlns:a="http://schemas.openxmlformats.org/drawingml/2006/main">
+                  <a:graphicData uri="http://schemas.microsoft.com/office/word/2010/wordprocessingShape">
+                    <wps:wsp>
+                      <wps:cNvCnPr/>
+                      <wps:spPr>
+                        <a:xfrm flipV="1">
+                          <a:off x="0" y="0"/>
+                          <a:ext cx="238125" cy="9525"/>
+                        </a:xfrm>
+                        <a:prstGeom prst="straightConnector1">
+                          <a:avLst/>
+                        </a:prstGeom>
+                        <a:ln>
+                          <a:tailEnd type="arrow"/>
+                        </a:ln>
+                      </wps:spPr>
+                      <wps:style>
+                        <a:lnRef idx="1">
+                          <a:schemeClr val="accent1"/>
+                        </a:lnRef>
+                        <a:fillRef idx="0">
+                          <a:schemeClr val="accent1"/>
+                        </a:fillRef>
+                        <a:effectRef idx="0">
+                          <a:schemeClr val="accent1"/>
+                        </a:effectRef>
+                        <a:fontRef idx="minor">
+                          <a:schemeClr val="tx1"/>
+                        </a:fontRef>
+                      </wps:style>
+                      <wps:bodyPr/>
+                    </wps:wsp>
+                  </a:graphicData>
+                </a:graphic>
+              </wp:anchor>
+            </w:drawing>
+          </mc:Choice>
+          <mc:Fallback>
+            <w:pict>
+              <v:shape id="Straight Arrow Connector 360" o:spid="_x0000_s1026" type="#_x0000_t32" style="position:absolute;margin-left:226.5pt;margin-top:14.5pt;width:18.75pt;height:.75pt;flip:y;z-index:251802624;visibility:visible;mso-wrap-style:square;mso-wrap-distance-left:9pt;mso-wrap-distance-top:0;mso-wrap-distance-right:9pt;mso-wrap-distance-bottom:0;mso-position-horizontal:absolute;mso-position-horizontal-relative:text;mso-position-vertical:absolute;mso-position-vertical-relative:text" o:gfxdata="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" strokecolor="#4579b8 [3044]">
+                <v:stroke endarrow="open"/>
+              </v:shape>
+            </w:pict>
+          </mc:Fallback>
+        </mc:AlternateContent>
+      </w:r>
+      <w:r>
+        <w:rPr>
+          <w:noProof/>
+        </w:rPr>
+        <mc:AlternateContent>
+          <mc:Choice Requires="wps">
+            <w:drawing>
+              <wp:anchor distT="0" distB="0" distL="114300" distR="114300" simplePos="0" relativeHeight="251801600" behindDoc="0" locked="0" layoutInCell="1" allowOverlap="1">
+                <wp:simplePos x="0" y="0"/>
+                <wp:positionH relativeFrom="column">
+                  <wp:posOffset>2181225</wp:posOffset>
+                </wp:positionH>
+                <wp:positionV relativeFrom="paragraph">
+                  <wp:posOffset>241300</wp:posOffset>
+                </wp:positionV>
+                <wp:extent cx="228600" cy="0"/>
+                <wp:effectExtent l="0" t="76200" r="19050" b="114300"/>
+                <wp:wrapNone/>
+                <wp:docPr id="359" name="Straight Arrow Connector 359"/>
+                <wp:cNvGraphicFramePr/>
+                <a:graphic xmlns:a="http://schemas.openxmlformats.org/drawingml/2006/main">
+                  <a:graphicData uri="http://schemas.microsoft.com/office/word/2010/wordprocessingShape">
+                    <wps:wsp>
+                      <wps:cNvCnPr/>
+                      <wps:spPr>
+                        <a:xfrm>
+                          <a:off x="0" y="0"/>
+                          <a:ext cx="228600" cy="0"/>
+                        </a:xfrm>
+                        <a:prstGeom prst="straightConnector1">
+                          <a:avLst/>
+                        </a:prstGeom>
+                        <a:ln>
+                          <a:tailEnd type="arrow"/>
+                        </a:ln>
+                      </wps:spPr>
+                      <wps:style>
+                        <a:lnRef idx="1">
+                          <a:schemeClr val="accent1"/>
+                        </a:lnRef>
+                        <a:fillRef idx="0">
+                          <a:schemeClr val="accent1"/>
+                        </a:fillRef>
+                        <a:effectRef idx="0">
+                          <a:schemeClr val="accent1"/>
+                        </a:effectRef>
+                        <a:fontRef idx="minor">
+                          <a:schemeClr val="tx1"/>
+                        </a:fontRef>
+                      </wps:style>
+                      <wps:bodyPr/>
+                    </wps:wsp>
+                  </a:graphicData>
+                </a:graphic>
+              </wp:anchor>
+            </w:drawing>
+          </mc:Choice>
+          <mc:Fallback>
+            <w:pict>
+              <v:shape id="Straight Arrow Connector 359" o:spid="_x0000_s1026" type="#_x0000_t32" style="position:absolute;margin-left:171.75pt;margin-top:19pt;width:18pt;height:0;z-index:251801600;visibility:visible;mso-wrap-style:square;mso-wrap-distance-left:9pt;mso-wrap-distance-top:0;mso-wrap-distance-right:9pt;mso-wrap-distance-bottom:0;mso-position-horizontal:absolute;mso-position-horizontal-relative:text;mso-position-vertical:absolute;mso-position-vertical-relative:text" o:gfxdata="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" strokecolor="#4579b8 [3044]">
+                <v:stroke endarrow="open"/>
+              </v:shape>
+            </w:pict>
+          </mc:Fallback>
+        </mc:AlternateContent>
+      </w:r>
+      <w:r>
+        <w:rPr>
+          <w:noProof/>
+        </w:rPr>
+        <mc:AlternateContent>
+          <mc:Choice Requires="wps">
+            <w:drawing>
+              <wp:anchor distT="0" distB="0" distL="114300" distR="114300" simplePos="0" relativeHeight="251800576" behindDoc="0" locked="0" layoutInCell="1" allowOverlap="1">
+                <wp:simplePos x="0" y="0"/>
+                <wp:positionH relativeFrom="column">
+                  <wp:posOffset>1457325</wp:posOffset>
+                </wp:positionH>
+                <wp:positionV relativeFrom="paragraph">
+                  <wp:posOffset>241300</wp:posOffset>
+                </wp:positionV>
+                <wp:extent cx="257175" cy="9525"/>
+                <wp:effectExtent l="0" t="76200" r="9525" b="104775"/>
+                <wp:wrapNone/>
+                <wp:docPr id="358" name="Straight Arrow Connector 358"/>
+                <wp:cNvGraphicFramePr/>
+                <a:graphic xmlns:a="http://schemas.openxmlformats.org/drawingml/2006/main">
+                  <a:graphicData uri="http://schemas.microsoft.com/office/word/2010/wordprocessingShape">
+                    <wps:wsp>
+                      <wps:cNvCnPr/>
+                      <wps:spPr>
+                        <a:xfrm>
+                          <a:off x="0" y="0"/>
+                          <a:ext cx="257175" cy="9525"/>
+                        </a:xfrm>
+                        <a:prstGeom prst="straightConnector1">
+                          <a:avLst/>
+                        </a:prstGeom>
+                        <a:ln>
+                          <a:tailEnd type="arrow"/>
+                        </a:ln>
+                      </wps:spPr>
+                      <wps:style>
+                        <a:lnRef idx="1">
+                          <a:schemeClr val="accent1"/>
+                        </a:lnRef>
+                        <a:fillRef idx="0">
+                          <a:schemeClr val="accent1"/>
+                        </a:fillRef>
+                        <a:effectRef idx="0">
+                          <a:schemeClr val="accent1"/>
+                        </a:effectRef>
+                        <a:fontRef idx="minor">
+                          <a:schemeClr val="tx1"/>
+                        </a:fontRef>
+                      </wps:style>
+                      <wps:bodyPr/>
+                    </wps:wsp>
+                  </a:graphicData>
+                </a:graphic>
+              </wp:anchor>
+            </w:drawing>
+          </mc:Choice>
+          <mc:Fallback>
+            <w:pict>
+              <v:shape id="Straight Arrow Connector 358" o:spid="_x0000_s1026" type="#_x0000_t32" style="position:absolute;margin-left:114.75pt;margin-top:19pt;width:20.25pt;height:.75pt;z-index:251800576;visibility:visible;mso-wrap-style:square;mso-wrap-distance-left:9pt;mso-wrap-distance-top:0;mso-wrap-distance-right:9pt;mso-wrap-distance-bottom:0;mso-position-horizontal:absolute;mso-position-horizontal-relative:text;mso-position-vertical:absolute;mso-position-vertical-relative:text" o:gfxdata="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" strokecolor="#4579b8 [3044]">
+                <v:stroke endarrow="open"/>
+              </v:shape>
+            </w:pict>
+          </mc:Fallback>
+        </mc:AlternateContent>
+      </w:r>
+      <w:r>
+        <w:rPr>
+          <w:noProof/>
+        </w:rPr>
+        <mc:AlternateContent>
+          <mc:Choice Requires="wps">
+            <w:drawing>
+              <wp:anchor distT="0" distB="0" distL="114300" distR="114300" simplePos="0" relativeHeight="251799552" behindDoc="0" locked="0" layoutInCell="1" allowOverlap="1">
+                <wp:simplePos x="0" y="0"/>
+                <wp:positionH relativeFrom="column">
+                  <wp:posOffset>657225</wp:posOffset>
+                </wp:positionH>
+                <wp:positionV relativeFrom="paragraph">
+                  <wp:posOffset>241300</wp:posOffset>
+                </wp:positionV>
+                <wp:extent cx="333375" cy="9525"/>
+                <wp:effectExtent l="0" t="76200" r="9525" b="104775"/>
+                <wp:wrapNone/>
+                <wp:docPr id="357" name="Straight Arrow Connector 357"/>
+                <wp:cNvGraphicFramePr/>
+                <a:graphic xmlns:a="http://schemas.openxmlformats.org/drawingml/2006/main">
+                  <a:graphicData uri="http://schemas.microsoft.com/office/word/2010/wordprocessingShape">
+                    <wps:wsp>
+                      <wps:cNvCnPr/>
+                      <wps:spPr>
+                        <a:xfrm flipV="1">
+                          <a:off x="0" y="0"/>
+                          <a:ext cx="333375" cy="9525"/>
+                        </a:xfrm>
+                        <a:prstGeom prst="straightConnector1">
+                          <a:avLst/>
+                        </a:prstGeom>
+                        <a:ln>
+                          <a:tailEnd type="arrow"/>
+                        </a:ln>
+                      </wps:spPr>
+                      <wps:style>
+                        <a:lnRef idx="1">
+                          <a:schemeClr val="accent1"/>
+                        </a:lnRef>
+                        <a:fillRef idx="0">
+                          <a:schemeClr val="accent1"/>
+                        </a:fillRef>
+                        <a:effectRef idx="0">
+                          <a:schemeClr val="accent1"/>
+                        </a:effectRef>
+                        <a:fontRef idx="minor">
+                          <a:schemeClr val="tx1"/>
+                        </a:fontRef>
+                      </wps:style>
+                      <wps:bodyPr/>
+                    </wps:wsp>
+                  </a:graphicData>
+                </a:graphic>
+              </wp:anchor>
+            </w:drawing>
+          </mc:Choice>
+          <mc:Fallback>
+            <w:pict>
+              <v:shape id="Straight Arrow Connector 357" o:spid="_x0000_s1026" type="#_x0000_t32" style="position:absolute;margin-left:51.75pt;margin-top:19pt;width:26.25pt;height:.75pt;flip:y;z-index:251799552;visibility:visible;mso-wrap-style:square;mso-wrap-distance-left:9pt;mso-wrap-distance-top:0;mso-wrap-distance-right:9pt;mso-wrap-distance-bottom:0;mso-position-horizontal:absolute;mso-position-horizontal-relative:text;mso-position-vertical:absolute;mso-position-vertical-relative:text" o:gfxdata="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" strokecolor="#4579b8 [3044]">
+                <v:stroke endarrow="open"/>
+              </v:shape>
+            </w:pict>
+          </mc:Fallback>
+        </mc:AlternateContent>
+      </w:r>
+      <w:r>
+        <w:rPr>
+          <w:noProof/>
+        </w:rPr>
+        <mc:AlternateContent>
+          <mc:Choice Requires="wps">
+            <w:drawing>
+              <wp:anchor distT="0" distB="0" distL="114300" distR="114300" simplePos="0" relativeHeight="251798528" behindDoc="0" locked="0" layoutInCell="1" allowOverlap="1">
+                <wp:simplePos x="0" y="0"/>
+                <wp:positionH relativeFrom="column">
+                  <wp:posOffset>-161925</wp:posOffset>
+                </wp:positionH>
+                <wp:positionV relativeFrom="paragraph">
+                  <wp:posOffset>241300</wp:posOffset>
+                </wp:positionV>
+                <wp:extent cx="352425" cy="9525"/>
+                <wp:effectExtent l="0" t="76200" r="9525" b="104775"/>
+                <wp:wrapNone/>
+                <wp:docPr id="356" name="Straight Arrow Connector 356"/>
+                <wp:cNvGraphicFramePr/>
+                <a:graphic xmlns:a="http://schemas.openxmlformats.org/drawingml/2006/main">
+                  <a:graphicData uri="http://schemas.microsoft.com/office/word/2010/wordprocessingShape">
+                    <wps:wsp>
+                      <wps:cNvCnPr/>
+                      <wps:spPr>
+                        <a:xfrm>
+                          <a:off x="0" y="0"/>
+                          <a:ext cx="352425" cy="9525"/>
+                        </a:xfrm>
+                        <a:prstGeom prst="straightConnector1">
+                          <a:avLst/>
+                        </a:prstGeom>
+                        <a:ln>
+                          <a:tailEnd type="arrow"/>
+                        </a:ln>
+                      </wps:spPr>
+                      <wps:style>
+                        <a:lnRef idx="1">
+                          <a:schemeClr val="accent1"/>
+                        </a:lnRef>
+                        <a:fillRef idx="0">
+                          <a:schemeClr val="accent1"/>
+                        </a:fillRef>
+                        <a:effectRef idx="0">
+                          <a:schemeClr val="accent1"/>
+                        </a:effectRef>
+                        <a:fontRef idx="minor">
+                          <a:schemeClr val="tx1"/>
+                        </a:fontRef>
+                      </wps:style>
+                      <wps:bodyPr/>
+                    </wps:wsp>
+                  </a:graphicData>
+                </a:graphic>
+              </wp:anchor>
+            </w:drawing>
+          </mc:Choice>
+          <mc:Fallback>
+            <w:pict>
+              <v:shape id="Straight Arrow Connector 356" o:spid="_x0000_s1026" type="#_x0000_t32" style="position:absolute;margin-left:-12.75pt;margin-top:19pt;width:27.75pt;height:.75pt;z-index:251798528;visibility:visible;mso-wrap-style:square;mso-wrap-distance-left:9pt;mso-wrap-distance-top:0;mso-wrap-distance-right:9pt;mso-wrap-distance-bottom:0;mso-position-horizontal:absolute;mso-position-horizontal-relative:text;mso-position-vertical:absolute;mso-position-vertical-relative:text" o:gfxdata="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" strokecolor="#4579b8 [3044]">
+                <v:stroke endarrow="open"/>
+              </v:shape>
+            </w:pict>
+          </mc:Fallback>
+        </mc:AlternateContent>
+      </w:r>
+      <w:r>
+        <w:rPr>
+          <w:noProof/>
+        </w:rPr>
+        <mc:AlternateContent>
+          <mc:Choice Requires="wps">
+            <w:drawing>
+              <wp:anchor distT="0" distB="0" distL="114300" distR="114300" simplePos="0" relativeHeight="251795456" behindDoc="0" locked="0" layoutInCell="1" allowOverlap="1" wp14:anchorId="02C0F4CD" wp14:editId="3F7C0C21">
+                <wp:simplePos x="0" y="0"/>
+                <wp:positionH relativeFrom="column">
+                  <wp:posOffset>4581525</wp:posOffset>
+                </wp:positionH>
+                <wp:positionV relativeFrom="paragraph">
+                  <wp:posOffset>8890</wp:posOffset>
                 </wp:positionV>
                 <wp:extent cx="466725" cy="409575"/>
                 <wp:effectExtent l="0" t="0" r="28575" b="28575"/>
                 <wp:wrapNone/>
-                <wp:docPr id="319" name="Oval 319"/>
+                <wp:docPr id="354" name="Oval 354"/>
+                <wp:cNvGraphicFramePr/>
+                <a:graphic xmlns:a="http://schemas.openxmlformats.org/drawingml/2006/main">
+                  <a:graphicData uri="http://schemas.microsoft.com/office/word/2010/wordprocessingShape">
+                    <wps:wsp>
+                      <wps:cNvSpPr/>
+                      <wps:spPr>
+                        <a:xfrm>
+                          <a:off x="0" y="0"/>
+                          <a:ext cx="466725" cy="409575"/>
+                        </a:xfrm>
+                        <a:prstGeom prst="ellipse">
+                          <a:avLst/>
+                        </a:prstGeom>
+                      </wps:spPr>
+                      <wps:style>
+                        <a:lnRef idx="2">
+                          <a:schemeClr val="accent1">
+                            <a:shade val="50000"/>
+                          </a:schemeClr>
+                        </a:lnRef>
+                        <a:fillRef idx="1">
+                          <a:schemeClr val="accent1"/>
+                        </a:fillRef>
+                        <a:effectRef idx="0">
+                          <a:schemeClr val="accent1"/>
+                        </a:effectRef>
+                        <a:fontRef idx="minor">
+                          <a:schemeClr val="lt1"/>
+                        </a:fontRef>
+                      </wps:style>
+                      <wps:txbx>
+                        <w:txbxContent>
+                          <w:p>
+                            <w:pPr>
+                              <w:jc w:val="center"/>
+                            </w:pPr>
+                            <w:r>
+                              <w:t>8</w:t>
+                            </w:r>
+                          </w:p>
+                        </w:txbxContent>
+                      </wps:txbx>
+                      <wps:bodyPr rot="0" spcFirstLastPara="0" vertOverflow="overflow" horzOverflow="overflow" vert="horz" wrap="square" lIns="91440" tIns="45720" rIns="91440" bIns="45720" numCol="1" spcCol="0" rtlCol="0" fromWordArt="0" anchor="ctr" anchorCtr="0" forceAA="0" compatLnSpc="1">
+                        <a:prstTxWarp prst="textNoShape">
+                          <a:avLst/>
+                        </a:prstTxWarp>
+                        <a:noAutofit/>
+                      </wps:bodyPr>
+                    </wps:wsp>
+                  </a:graphicData>
+                </a:graphic>
+                <wp14:sizeRelH relativeFrom="margin">
+                  <wp14:pctWidth>0</wp14:pctWidth>
+                </wp14:sizeRelH>
+              </wp:anchor>
+            </w:drawing>
+          </mc:Choice>
+          <mc:Fallback>
+            <w:pict>
+              <v:oval id="Oval 354" o:spid="_x0000_s1027" style="position:absolute;margin-left:360.75pt;margin-top:.7pt;width:36.75pt;height:32.25pt;z-index:251795456;visibility:visible;mso-wrap-style:square;mso-width-percent:0;mso-wrap-distance-left:9pt;mso-wrap-distance-top:0;mso-wrap-distance-right:9pt;mso-wrap-distance-bottom:0;mso-position-horizontal:absolute;mso-position-horizontal-relative:text;mso-position-vertical:absolute;mso-position-vertical-relative:text;mso-width-percent:0;mso-width-relative:margin;v-text-anchor:middle" o:gfxdata="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" fillcolor="#4f81bd [3204]" strokecolor="#243f60 [1604]" strokeweight="2pt">
+                <v:textbox>
+                  <w:txbxContent>
+                    <w:p>
+                      <w:pPr>
+                        <w:jc w:val="center"/>
+                      </w:pPr>
+                      <w:r>
+                        <w:t>8</w:t>
+                      </w:r>
+                    </w:p>
+                  </w:txbxContent>
+                </v:textbox>
+              </v:oval>
+            </w:pict>
+          </mc:Fallback>
+        </mc:AlternateContent>
+      </w:r>
+      <w:r>
+        <w:rPr>
+          <w:noProof/>
+        </w:rPr>
+        <mc:AlternateContent>
+          <mc:Choice Requires="wps">
+            <w:drawing>
+              <wp:anchor distT="0" distB="0" distL="114300" distR="114300" simplePos="0" relativeHeight="251797504" behindDoc="0" locked="0" layoutInCell="1" allowOverlap="1" wp14:anchorId="15F42695" wp14:editId="5278E39E">
+                <wp:simplePos x="0" y="0"/>
+                <wp:positionH relativeFrom="column">
+                  <wp:posOffset>5267325</wp:posOffset>
+                </wp:positionH>
+                <wp:positionV relativeFrom="paragraph">
+                  <wp:posOffset>-635</wp:posOffset>
+                </wp:positionV>
+                <wp:extent cx="466725" cy="409575"/>
+                <wp:effectExtent l="0" t="0" r="28575" b="28575"/>
+                <wp:wrapNone/>
+                <wp:docPr id="355" name="Oval 355"/>
+                <wp:cNvGraphicFramePr/>
+                <a:graphic xmlns:a="http://schemas.openxmlformats.org/drawingml/2006/main">
+                  <a:graphicData uri="http://schemas.microsoft.com/office/word/2010/wordprocessingShape">
+                    <wps:wsp>
+                      <wps:cNvSpPr/>
+                      <wps:spPr>
+                        <a:xfrm>
+                          <a:off x="0" y="0"/>
+                          <a:ext cx="466725" cy="409575"/>
+                        </a:xfrm>
+                        <a:prstGeom prst="ellipse">
+                          <a:avLst/>
+                        </a:prstGeom>
+                      </wps:spPr>
+                      <wps:style>
+                        <a:lnRef idx="2">
+                          <a:schemeClr val="accent1">
+                            <a:shade val="50000"/>
+                          </a:schemeClr>
+                        </a:lnRef>
+                        <a:fillRef idx="1">
+                          <a:schemeClr val="accent1"/>
+                        </a:fillRef>
+                        <a:effectRef idx="0">
+                          <a:schemeClr val="accent1"/>
+                        </a:effectRef>
+                        <a:fontRef idx="minor">
+                          <a:schemeClr val="lt1"/>
+                        </a:fontRef>
+                      </wps:style>
+                      <wps:txbx>
+                        <w:txbxContent>
+                          <w:p>
+                            <w:r>
+                              <w:t>9</w:t>
+                            </w:r>
+                            <w:r>
+                              <w:t>1</w:t>
+                            </w:r>
+                          </w:p>
+                        </w:txbxContent>
+                      </wps:txbx>
+                      <wps:bodyPr rot="0" spcFirstLastPara="0" vertOverflow="overflow" horzOverflow="overflow" vert="horz" wrap="square" lIns="91440" tIns="45720" rIns="91440" bIns="45720" numCol="1" spcCol="0" rtlCol="0" fromWordArt="0" anchor="ctr" anchorCtr="0" forceAA="0" compatLnSpc="1">
+                        <a:prstTxWarp prst="textNoShape">
+                          <a:avLst/>
+                        </a:prstTxWarp>
+                        <a:noAutofit/>
+                      </wps:bodyPr>
+                    </wps:wsp>
+                  </a:graphicData>
+                </a:graphic>
+                <wp14:sizeRelH relativeFrom="margin">
+                  <wp14:pctWidth>0</wp14:pctWidth>
+                </wp14:sizeRelH>
+              </wp:anchor>
+            </w:drawing>
+          </mc:Choice>
+          <mc:Fallback>
+            <w:pict>
+              <v:oval id="Oval 355" o:spid="_x0000_s1028" style="position:absolute;margin-left:414.75pt;margin-top:-.05pt;width:36.75pt;height:32.25pt;z-index:251797504;visibility:visible;mso-wrap-style:square;mso-width-percent:0;mso-wrap-distance-left:9pt;mso-wrap-distance-top:0;mso-wrap-distance-right:9pt;mso-wrap-distance-bottom:0;mso-position-horizontal:absolute;mso-position-horizontal-relative:text;mso-position-vertical:absolute;mso-position-vertical-relative:text;mso-width-percent:0;mso-width-relative:margin;v-text-anchor:middle" o:gfxdata="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" fillcolor="#4f81bd [3204]" strokecolor="#243f60 [1604]" strokeweight="2pt">
+                <v:textbox>
+                  <w:txbxContent>
+                    <w:p>
+                      <w:r>
+                        <w:t>9</w:t>
+                      </w:r>
+                      <w:r>
+                        <w:t>1</w:t>
+                      </w:r>
+                    </w:p>
+                  </w:txbxContent>
+                </v:textbox>
+              </v:oval>
+            </w:pict>
+          </mc:Fallback>
+        </mc:AlternateContent>
+      </w:r>
+      <w:r>
+        <w:rPr>
+          <w:noProof/>
+        </w:rPr>
+        <mc:AlternateContent>
+          <mc:Choice Requires="wps">
+            <w:drawing>
+              <wp:anchor distT="0" distB="0" distL="114300" distR="114300" simplePos="0" relativeHeight="251793408" behindDoc="0" locked="0" layoutInCell="1" allowOverlap="1" wp14:anchorId="2D0881E1" wp14:editId="3A6B6B6E">
+                <wp:simplePos x="0" y="0"/>
+                <wp:positionH relativeFrom="column">
+                  <wp:posOffset>3876675</wp:posOffset>
+                </wp:positionH>
+                <wp:positionV relativeFrom="paragraph">
+                  <wp:posOffset>-635</wp:posOffset>
+                </wp:positionV>
+                <wp:extent cx="466725" cy="409575"/>
+                <wp:effectExtent l="0" t="0" r="28575" b="28575"/>
+                <wp:wrapNone/>
+                <wp:docPr id="353" name="Oval 353"/>
+                <wp:cNvGraphicFramePr/>
+                <a:graphic xmlns:a="http://schemas.openxmlformats.org/drawingml/2006/main">
+                  <a:graphicData uri="http://schemas.microsoft.com/office/word/2010/wordprocessingShape">
+                    <wps:wsp>
+                      <wps:cNvSpPr/>
+                      <wps:spPr>
+                        <a:xfrm>
+                          <a:off x="0" y="0"/>
+                          <a:ext cx="466725" cy="409575"/>
+                        </a:xfrm>
+                        <a:prstGeom prst="ellipse">
+                          <a:avLst/>
+                        </a:prstGeom>
+                      </wps:spPr>
+                      <wps:style>
+                        <a:lnRef idx="2">
+                          <a:schemeClr val="accent1">
+                            <a:shade val="50000"/>
+                          </a:schemeClr>
+                        </a:lnRef>
+                        <a:fillRef idx="1">
+                          <a:schemeClr val="accent1"/>
+                        </a:fillRef>
+                        <a:effectRef idx="0">
+                          <a:schemeClr val="accent1"/>
+                        </a:effectRef>
+                        <a:fontRef idx="minor">
+                          <a:schemeClr val="lt1"/>
+                        </a:fontRef>
+                      </wps:style>
+                      <wps:txbx>
+                        <w:txbxContent>
+                          <w:p>
+                            <w:pPr>
+                              <w:jc w:val="center"/>
+                            </w:pPr>
+                            <w:r>
+                              <w:t>7</w:t>
+                            </w:r>
+                          </w:p>
+                        </w:txbxContent>
+                      </wps:txbx>
+                      <wps:bodyPr rot="0" spcFirstLastPara="0" vertOverflow="overflow" horzOverflow="overflow" vert="horz" wrap="square" lIns="91440" tIns="45720" rIns="91440" bIns="45720" numCol="1" spcCol="0" rtlCol="0" fromWordArt="0" anchor="ctr" anchorCtr="0" forceAA="0" compatLnSpc="1">
+                        <a:prstTxWarp prst="textNoShape">
+                          <a:avLst/>
+                        </a:prstTxWarp>
+                        <a:noAutofit/>
+                      </wps:bodyPr>
+                    </wps:wsp>
+                  </a:graphicData>
+                </a:graphic>
+                <wp14:sizeRelH relativeFrom="margin">
+                  <wp14:pctWidth>0</wp14:pctWidth>
+                </wp14:sizeRelH>
+              </wp:anchor>
+            </w:drawing>
+          </mc:Choice>
+          <mc:Fallback>
+            <w:pict>
+              <v:oval id="Oval 353" o:spid="_x0000_s1029" style="position:absolute;margin-left:305.25pt;margin-top:-.05pt;width:36.75pt;height:32.25pt;z-index:251793408;visibility:visible;mso-wrap-style:square;mso-width-percent:0;mso-wrap-distance-left:9pt;mso-wrap-distance-top:0;mso-wrap-distance-right:9pt;mso-wrap-distance-bottom:0;mso-position-horizontal:absolute;mso-position-horizontal-relative:text;mso-position-vertical:absolute;mso-position-vertical-relative:text;mso-width-percent:0;mso-width-relative:margin;v-text-anchor:middle" o:gfxdata="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" fillcolor="#4f81bd [3204]" strokecolor="#243f60 [1604]" strokeweight="2pt">
+                <v:textbox>
+                  <w:txbxContent>
+                    <w:p>
+                      <w:pPr>
+                        <w:jc w:val="center"/>
+                      </w:pPr>
+                      <w:r>
+                        <w:t>7</w:t>
+                      </w:r>
+                    </w:p>
+                  </w:txbxContent>
+                </v:textbox>
+              </v:oval>
+            </w:pict>
+          </mc:Fallback>
+        </mc:AlternateContent>
+      </w:r>
+      <w:r>
+        <w:rPr>
+          <w:noProof/>
+        </w:rPr>
+        <mc:AlternateContent>
+          <mc:Choice Requires="wps">
+            <w:drawing>
+              <wp:anchor distT="0" distB="0" distL="114300" distR="114300" simplePos="0" relativeHeight="251791360" behindDoc="0" locked="0" layoutInCell="1" allowOverlap="1" wp14:anchorId="6BB61719" wp14:editId="43A10DB2">
+                <wp:simplePos x="0" y="0"/>
+                <wp:positionH relativeFrom="column">
+                  <wp:posOffset>3114675</wp:posOffset>
+                </wp:positionH>
+                <wp:positionV relativeFrom="paragraph">
+                  <wp:posOffset>8890</wp:posOffset>
+                </wp:positionV>
+                <wp:extent cx="466725" cy="409575"/>
+                <wp:effectExtent l="0" t="0" r="28575" b="28575"/>
+                <wp:wrapNone/>
+                <wp:docPr id="352" name="Oval 352"/>
+                <wp:cNvGraphicFramePr/>
+                <a:graphic xmlns:a="http://schemas.openxmlformats.org/drawingml/2006/main">
+                  <a:graphicData uri="http://schemas.microsoft.com/office/word/2010/wordprocessingShape">
+                    <wps:wsp>
+                      <wps:cNvSpPr/>
+                      <wps:spPr>
+                        <a:xfrm>
+                          <a:off x="0" y="0"/>
+                          <a:ext cx="466725" cy="409575"/>
+                        </a:xfrm>
+                        <a:prstGeom prst="ellipse">
+                          <a:avLst/>
+                        </a:prstGeom>
+                      </wps:spPr>
+                      <wps:style>
+                        <a:lnRef idx="2">
+                          <a:schemeClr val="accent1">
+                            <a:shade val="50000"/>
+                          </a:schemeClr>
+                        </a:lnRef>
+                        <a:fillRef idx="1">
+                          <a:schemeClr val="accent1"/>
+                        </a:fillRef>
+                        <a:effectRef idx="0">
+                          <a:schemeClr val="accent1"/>
+                        </a:effectRef>
+                        <a:fontRef idx="minor">
+                          <a:schemeClr val="lt1"/>
+                        </a:fontRef>
+                      </wps:style>
+                      <wps:txbx>
+                        <w:txbxContent>
+                          <w:p>
+                            <w:pPr>
+                              <w:jc w:val="center"/>
+                            </w:pPr>
+                            <w:r>
+                              <w:t>6</w:t>
+                            </w:r>
+                          </w:p>
+                        </w:txbxContent>
+                      </wps:txbx>
+                      <wps:bodyPr rot="0" spcFirstLastPara="0" vertOverflow="overflow" horzOverflow="overflow" vert="horz" wrap="square" lIns="91440" tIns="45720" rIns="91440" bIns="45720" numCol="1" spcCol="0" rtlCol="0" fromWordArt="0" anchor="ctr" anchorCtr="0" forceAA="0" compatLnSpc="1">
+                        <a:prstTxWarp prst="textNoShape">
+                          <a:avLst/>
+                        </a:prstTxWarp>
+                        <a:noAutofit/>
+                      </wps:bodyPr>
+                    </wps:wsp>
+                  </a:graphicData>
+                </a:graphic>
+                <wp14:sizeRelH relativeFrom="margin">
+                  <wp14:pctWidth>0</wp14:pctWidth>
+                </wp14:sizeRelH>
+              </wp:anchor>
+            </w:drawing>
+          </mc:Choice>
+          <mc:Fallback>
+            <w:pict>
+              <v:oval id="Oval 352" o:spid="_x0000_s1030" style="position:absolute;margin-left:245.25pt;margin-top:.7pt;width:36.75pt;height:32.25pt;z-index:251791360;visibility:visible;mso-wrap-style:square;mso-width-percent:0;mso-wrap-distance-left:9pt;mso-wrap-distance-top:0;mso-wrap-distance-right:9pt;mso-wrap-distance-bottom:0;mso-position-horizontal:absolute;mso-position-horizontal-relative:text;mso-position-vertical:absolute;mso-position-vertical-relative:text;mso-width-percent:0;mso-width-relative:margin;v-text-anchor:middle" o:gfxdata="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" fillcolor="#4f81bd [3204]" strokecolor="#243f60 [1604]" strokeweight="2pt">
+                <v:textbox>
+                  <w:txbxContent>
+                    <w:p>
+                      <w:pPr>
+                        <w:jc w:val="center"/>
+                      </w:pPr>
+                      <w:r>
+                        <w:t>6</w:t>
+                      </w:r>
+                    </w:p>
+                  </w:txbxContent>
+                </v:textbox>
+              </v:oval>
+            </w:pict>
+          </mc:Fallback>
+        </mc:AlternateContent>
+      </w:r>
+      <w:r>
+        <w:rPr>
+          <w:noProof/>
+        </w:rPr>
+        <mc:AlternateContent>
+          <mc:Choice Requires="wps">
+            <w:drawing>
+              <wp:anchor distT="0" distB="0" distL="114300" distR="114300" simplePos="0" relativeHeight="251789312" behindDoc="0" locked="0" layoutInCell="1" allowOverlap="1" wp14:anchorId="420E4459" wp14:editId="3860D93B">
+                <wp:simplePos x="0" y="0"/>
+                <wp:positionH relativeFrom="column">
+                  <wp:posOffset>2409825</wp:posOffset>
+                </wp:positionH>
+                <wp:positionV relativeFrom="paragraph">
+                  <wp:posOffset>-635</wp:posOffset>
+                </wp:positionV>
+                <wp:extent cx="466725" cy="409575"/>
+                <wp:effectExtent l="0" t="0" r="28575" b="28575"/>
+                <wp:wrapNone/>
+                <wp:docPr id="351" name="Oval 351"/>
+                <wp:cNvGraphicFramePr/>
+                <a:graphic xmlns:a="http://schemas.openxmlformats.org/drawingml/2006/main">
+                  <a:graphicData uri="http://schemas.microsoft.com/office/word/2010/wordprocessingShape">
+                    <wps:wsp>
+                      <wps:cNvSpPr/>
+                      <wps:spPr>
+                        <a:xfrm>
+                          <a:off x="0" y="0"/>
+                          <a:ext cx="466725" cy="409575"/>
+                        </a:xfrm>
+                        <a:prstGeom prst="ellipse">
+                          <a:avLst/>
+                        </a:prstGeom>
+                      </wps:spPr>
+                      <wps:style>
+                        <a:lnRef idx="2">
+                          <a:schemeClr val="accent1">
+                            <a:shade val="50000"/>
+                          </a:schemeClr>
+                        </a:lnRef>
+                        <a:fillRef idx="1">
+                          <a:schemeClr val="accent1"/>
+                        </a:fillRef>
+                        <a:effectRef idx="0">
+                          <a:schemeClr val="accent1"/>
+                        </a:effectRef>
+                        <a:fontRef idx="minor">
+                          <a:schemeClr val="lt1"/>
+                        </a:fontRef>
+                      </wps:style>
+                      <wps:txbx>
+                        <w:txbxContent>
+                          <w:p>
+                            <w:pPr>
+                              <w:jc w:val="center"/>
+                            </w:pPr>
+                            <w:r>
+                              <w:t>5</w:t>
+                            </w:r>
+                          </w:p>
+                        </w:txbxContent>
+                      </wps:txbx>
+                      <wps:bodyPr rot="0" spcFirstLastPara="0" vertOverflow="overflow" horzOverflow="overflow" vert="horz" wrap="square" lIns="91440" tIns="45720" rIns="91440" bIns="45720" numCol="1" spcCol="0" rtlCol="0" fromWordArt="0" anchor="ctr" anchorCtr="0" forceAA="0" compatLnSpc="1">
+                        <a:prstTxWarp prst="textNoShape">
+                          <a:avLst/>
+                        </a:prstTxWarp>
+                        <a:noAutofit/>
+                      </wps:bodyPr>
+                    </wps:wsp>
+                  </a:graphicData>
+                </a:graphic>
+                <wp14:sizeRelH relativeFrom="margin">
+                  <wp14:pctWidth>0</wp14:pctWidth>
+                </wp14:sizeRelH>
+              </wp:anchor>
+            </w:drawing>
+          </mc:Choice>
+          <mc:Fallback>
+            <w:pict>
+              <v:oval id="Oval 351" o:spid="_x0000_s1031" style="position:absolute;margin-left:189.75pt;margin-top:-.05pt;width:36.75pt;height:32.25pt;z-index:251789312;visibility:visible;mso-wrap-style:square;mso-width-percent:0;mso-wrap-distance-left:9pt;mso-wrap-distance-top:0;mso-wrap-distance-right:9pt;mso-wrap-distance-bottom:0;mso-position-horizontal:absolute;mso-position-horizontal-relative:text;mso-position-vertical:absolute;mso-position-vertical-relative:text;mso-width-percent:0;mso-width-relative:margin;v-text-anchor:middle" o:gfxdata="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" fillcolor="#4f81bd [3204]" strokecolor="#243f60 [1604]" strokeweight="2pt">
+                <v:textbox>
+                  <w:txbxContent>
+                    <w:p>
+                      <w:pPr>
+                        <w:jc w:val="center"/>
+                      </w:pPr>
+                      <w:r>
+                        <w:t>5</w:t>
+                      </w:r>
+                    </w:p>
+                  </w:txbxContent>
+                </v:textbox>
+              </v:oval>
+            </w:pict>
+          </mc:Fallback>
+        </mc:AlternateContent>
+      </w:r>
+      <w:r>
+        <w:rPr>
+          <w:noProof/>
+        </w:rPr>
+        <mc:AlternateContent>
+          <mc:Choice Requires="wps">
+            <w:drawing>
+              <wp:anchor distT="0" distB="0" distL="114300" distR="114300" simplePos="0" relativeHeight="251787264" behindDoc="0" locked="0" layoutInCell="1" allowOverlap="1" wp14:anchorId="5856ECE8" wp14:editId="19CB5D45">
+                <wp:simplePos x="0" y="0"/>
+                <wp:positionH relativeFrom="column">
+                  <wp:posOffset>1714500</wp:posOffset>
+                </wp:positionH>
+                <wp:positionV relativeFrom="paragraph">
+                  <wp:posOffset>8890</wp:posOffset>
+                </wp:positionV>
+                <wp:extent cx="466725" cy="409575"/>
+                <wp:effectExtent l="0" t="0" r="28575" b="28575"/>
+                <wp:wrapNone/>
+                <wp:docPr id="350" name="Oval 350"/>
+                <wp:cNvGraphicFramePr/>
+                <a:graphic xmlns:a="http://schemas.openxmlformats.org/drawingml/2006/main">
+                  <a:graphicData uri="http://schemas.microsoft.com/office/word/2010/wordprocessingShape">
+                    <wps:wsp>
+                      <wps:cNvSpPr/>
+                      <wps:spPr>
+                        <a:xfrm>
+                          <a:off x="0" y="0"/>
+                          <a:ext cx="466725" cy="409575"/>
+                        </a:xfrm>
+                        <a:prstGeom prst="ellipse">
+                          <a:avLst/>
+                        </a:prstGeom>
+                      </wps:spPr>
+                      <wps:style>
+                        <a:lnRef idx="2">
+                          <a:schemeClr val="accent1">
+                            <a:shade val="50000"/>
+                          </a:schemeClr>
+                        </a:lnRef>
+                        <a:fillRef idx="1">
+                          <a:schemeClr val="accent1"/>
+                        </a:fillRef>
+                        <a:effectRef idx="0">
+                          <a:schemeClr val="accent1"/>
+                        </a:effectRef>
+                        <a:fontRef idx="minor">
+                          <a:schemeClr val="lt1"/>
+                        </a:fontRef>
+                      </wps:style>
+                      <wps:txbx>
+                        <w:txbxContent>
+                          <w:p>
+                            <w:pPr>
+                              <w:jc w:val="center"/>
+                            </w:pPr>
+                            <w:r>
+                              <w:t>4</w:t>
+                            </w:r>
+                          </w:p>
+                        </w:txbxContent>
+                      </wps:txbx>
+                      <wps:bodyPr rot="0" spcFirstLastPara="0" vertOverflow="overflow" horzOverflow="overflow" vert="horz" wrap="square" lIns="91440" tIns="45720" rIns="91440" bIns="45720" numCol="1" spcCol="0" rtlCol="0" fromWordArt="0" anchor="ctr" anchorCtr="0" forceAA="0" compatLnSpc="1">
+                        <a:prstTxWarp prst="textNoShape">
+                          <a:avLst/>
+                        </a:prstTxWarp>
+                        <a:noAutofit/>
+                      </wps:bodyPr>
+                    </wps:wsp>
+                  </a:graphicData>
+                </a:graphic>
+                <wp14:sizeRelH relativeFrom="margin">
+                  <wp14:pctWidth>0</wp14:pctWidth>
+                </wp14:sizeRelH>
+              </wp:anchor>
+            </w:drawing>
+          </mc:Choice>
+          <mc:Fallback>
+            <w:pict>
+              <v:oval id="Oval 350" o:spid="_x0000_s1032" style="position:absolute;margin-left:135pt;margin-top:.7pt;width:36.75pt;height:32.25pt;z-index:251787264;visibility:visible;mso-wrap-style:square;mso-width-percent:0;mso-wrap-distance-left:9pt;mso-wrap-distance-top:0;mso-wrap-distance-right:9pt;mso-wrap-distance-bottom:0;mso-position-horizontal:absolute;mso-position-horizontal-relative:text;mso-position-vertical:absolute;mso-position-vertical-relative:text;mso-width-percent:0;mso-width-relative:margin;v-text-anchor:middle" o:gfxdata="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" fillcolor="#4f81bd [3204]" strokecolor="#243f60 [1604]" strokeweight="2pt">
+                <v:textbox>
+                  <w:txbxContent>
+                    <w:p>
+                      <w:pPr>
+                        <w:jc w:val="center"/>
+                      </w:pPr>
+                      <w:r>
+                        <w:t>4</w:t>
+                      </w:r>
+                    </w:p>
+                  </w:txbxContent>
+                </v:textbox>
+              </v:oval>
+            </w:pict>
+          </mc:Fallback>
+        </mc:AlternateContent>
+      </w:r>
+      <w:r>
+        <w:rPr>
+          <w:noProof/>
+        </w:rPr>
+        <mc:AlternateContent>
+          <mc:Choice Requires="wps">
+            <w:drawing>
+              <wp:anchor distT="0" distB="0" distL="114300" distR="114300" simplePos="0" relativeHeight="251785216" behindDoc="0" locked="0" layoutInCell="1" allowOverlap="1" wp14:anchorId="4E8FA757" wp14:editId="78138EE4">
+                <wp:simplePos x="0" y="0"/>
+                <wp:positionH relativeFrom="column">
+                  <wp:posOffset>990600</wp:posOffset>
+                </wp:positionH>
+                <wp:positionV relativeFrom="paragraph">
+                  <wp:posOffset>8890</wp:posOffset>
+                </wp:positionV>
+                <wp:extent cx="466725" cy="409575"/>
+                <wp:effectExtent l="0" t="0" r="28575" b="28575"/>
+                <wp:wrapNone/>
+                <wp:docPr id="349" name="Oval 349"/>
                 <wp:cNvGraphicFramePr/>
                 <a:graphic xmlns:a="http://schemas.openxmlformats.org/drawingml/2006/main">
                   <a:graphicData uri="http://schemas.microsoft.com/office/word/2010/wordprocessingShape">
@@ -179,7 +1553,806 @@
           </mc:Choice>
           <mc:Fallback>
             <w:pict>
-              <v:oval id="Oval 319" o:spid="_x0000_s1027" style="position:absolute;margin-left:164.25pt;margin-top:20.75pt;width:36.75pt;height:32.25pt;z-index:251744256;visibility:visible;mso-wrap-style:square;mso-width-percent:0;mso-wrap-distance-left:9pt;mso-wrap-distance-top:0;mso-wrap-distance-right:9pt;mso-wrap-distance-bottom:0;mso-position-horizontal:absolute;mso-position-horizontal-relative:text;mso-position-vertical:absolute;mso-position-vertical-relative:text;mso-width-percent:0;mso-width-relative:margin;v-text-anchor:middle" o:gfxdata="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" fillcolor="#4f81bd [3204]" strokecolor="#243f60 [1604]" strokeweight="2pt">
+              <v:oval id="Oval 349" o:spid="_x0000_s1033" style="position:absolute;margin-left:78pt;margin-top:.7pt;width:36.75pt;height:32.25pt;z-index:251785216;visibility:visible;mso-wrap-style:square;mso-width-percent:0;mso-wrap-distance-left:9pt;mso-wrap-distance-top:0;mso-wrap-distance-right:9pt;mso-wrap-distance-bottom:0;mso-position-horizontal:absolute;mso-position-horizontal-relative:text;mso-position-vertical:absolute;mso-position-vertical-relative:text;mso-width-percent:0;mso-width-relative:margin;v-text-anchor:middle" o:gfxdata="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" fillcolor="#4f81bd [3204]" strokecolor="#243f60 [1604]" strokeweight="2pt">
+                <v:textbox>
+                  <w:txbxContent>
+                    <w:p>
+                      <w:pPr>
+                        <w:jc w:val="center"/>
+                      </w:pPr>
+                      <w:r>
+                        <w:t>3</w:t>
+                      </w:r>
+                    </w:p>
+                  </w:txbxContent>
+                </v:textbox>
+              </v:oval>
+            </w:pict>
+          </mc:Fallback>
+        </mc:AlternateContent>
+      </w:r>
+      <w:r>
+        <w:rPr>
+          <w:noProof/>
+        </w:rPr>
+        <mc:AlternateContent>
+          <mc:Choice Requires="wps">
+            <w:drawing>
+              <wp:anchor distT="0" distB="0" distL="114300" distR="114300" simplePos="0" relativeHeight="251783168" behindDoc="0" locked="0" layoutInCell="1" allowOverlap="1" wp14:anchorId="4234982E" wp14:editId="76BEE5EA">
+                <wp:simplePos x="0" y="0"/>
+                <wp:positionH relativeFrom="column">
+                  <wp:posOffset>190500</wp:posOffset>
+                </wp:positionH>
+                <wp:positionV relativeFrom="paragraph">
+                  <wp:posOffset>8890</wp:posOffset>
+                </wp:positionV>
+                <wp:extent cx="466725" cy="409575"/>
+                <wp:effectExtent l="0" t="0" r="28575" b="28575"/>
+                <wp:wrapNone/>
+                <wp:docPr id="348" name="Oval 348"/>
+                <wp:cNvGraphicFramePr/>
+                <a:graphic xmlns:a="http://schemas.openxmlformats.org/drawingml/2006/main">
+                  <a:graphicData uri="http://schemas.microsoft.com/office/word/2010/wordprocessingShape">
+                    <wps:wsp>
+                      <wps:cNvSpPr/>
+                      <wps:spPr>
+                        <a:xfrm>
+                          <a:off x="0" y="0"/>
+                          <a:ext cx="466725" cy="409575"/>
+                        </a:xfrm>
+                        <a:prstGeom prst="ellipse">
+                          <a:avLst/>
+                        </a:prstGeom>
+                      </wps:spPr>
+                      <wps:style>
+                        <a:lnRef idx="2">
+                          <a:schemeClr val="accent1">
+                            <a:shade val="50000"/>
+                          </a:schemeClr>
+                        </a:lnRef>
+                        <a:fillRef idx="1">
+                          <a:schemeClr val="accent1"/>
+                        </a:fillRef>
+                        <a:effectRef idx="0">
+                          <a:schemeClr val="accent1"/>
+                        </a:effectRef>
+                        <a:fontRef idx="minor">
+                          <a:schemeClr val="lt1"/>
+                        </a:fontRef>
+                      </wps:style>
+                      <wps:txbx>
+                        <w:txbxContent>
+                          <w:p>
+                            <w:pPr>
+                              <w:jc w:val="center"/>
+                            </w:pPr>
+                            <w:r>
+                              <w:t>2</w:t>
+                            </w:r>
+                          </w:p>
+                        </w:txbxContent>
+                      </wps:txbx>
+                      <wps:bodyPr rot="0" spcFirstLastPara="0" vertOverflow="overflow" horzOverflow="overflow" vert="horz" wrap="square" lIns="91440" tIns="45720" rIns="91440" bIns="45720" numCol="1" spcCol="0" rtlCol="0" fromWordArt="0" anchor="ctr" anchorCtr="0" forceAA="0" compatLnSpc="1">
+                        <a:prstTxWarp prst="textNoShape">
+                          <a:avLst/>
+                        </a:prstTxWarp>
+                        <a:noAutofit/>
+                      </wps:bodyPr>
+                    </wps:wsp>
+                  </a:graphicData>
+                </a:graphic>
+                <wp14:sizeRelH relativeFrom="margin">
+                  <wp14:pctWidth>0</wp14:pctWidth>
+                </wp14:sizeRelH>
+              </wp:anchor>
+            </w:drawing>
+          </mc:Choice>
+          <mc:Fallback>
+            <w:pict>
+              <v:oval id="Oval 348" o:spid="_x0000_s1034" style="position:absolute;margin-left:15pt;margin-top:.7pt;width:36.75pt;height:32.25pt;z-index:251783168;visibility:visible;mso-wrap-style:square;mso-width-percent:0;mso-wrap-distance-left:9pt;mso-wrap-distance-top:0;mso-wrap-distance-right:9pt;mso-wrap-distance-bottom:0;mso-position-horizontal:absolute;mso-position-horizontal-relative:text;mso-position-vertical:absolute;mso-position-vertical-relative:text;mso-width-percent:0;mso-width-relative:margin;v-text-anchor:middle" o:gfxdata="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" fillcolor="#4f81bd [3204]" strokecolor="#243f60 [1604]" strokeweight="2pt">
+                <v:textbox>
+                  <w:txbxContent>
+                    <w:p>
+                      <w:pPr>
+                        <w:jc w:val="center"/>
+                      </w:pPr>
+                      <w:r>
+                        <w:t>2</w:t>
+                      </w:r>
+                    </w:p>
+                  </w:txbxContent>
+                </v:textbox>
+              </v:oval>
+            </w:pict>
+          </mc:Fallback>
+        </mc:AlternateContent>
+      </w:r>
+      <w:r>
+        <w:rPr>
+          <w:noProof/>
+        </w:rPr>
+        <mc:AlternateContent>
+          <mc:Choice Requires="wps">
+            <w:drawing>
+              <wp:anchor distT="0" distB="0" distL="114300" distR="114300" simplePos="0" relativeHeight="251781120" behindDoc="0" locked="0" layoutInCell="1" allowOverlap="1" wp14:anchorId="14872D9C" wp14:editId="20ED66DB">
+                <wp:simplePos x="0" y="0"/>
+                <wp:positionH relativeFrom="column">
+                  <wp:posOffset>-628650</wp:posOffset>
+                </wp:positionH>
+                <wp:positionV relativeFrom="paragraph">
+                  <wp:posOffset>8890</wp:posOffset>
+                </wp:positionV>
+                <wp:extent cx="466725" cy="409575"/>
+                <wp:effectExtent l="0" t="0" r="28575" b="28575"/>
+                <wp:wrapNone/>
+                <wp:docPr id="7" name="Oval 7"/>
+                <wp:cNvGraphicFramePr/>
+                <a:graphic xmlns:a="http://schemas.openxmlformats.org/drawingml/2006/main">
+                  <a:graphicData uri="http://schemas.microsoft.com/office/word/2010/wordprocessingShape">
+                    <wps:wsp>
+                      <wps:cNvSpPr/>
+                      <wps:spPr>
+                        <a:xfrm>
+                          <a:off x="0" y="0"/>
+                          <a:ext cx="466725" cy="409575"/>
+                        </a:xfrm>
+                        <a:prstGeom prst="ellipse">
+                          <a:avLst/>
+                        </a:prstGeom>
+                      </wps:spPr>
+                      <wps:style>
+                        <a:lnRef idx="2">
+                          <a:schemeClr val="accent1">
+                            <a:shade val="50000"/>
+                          </a:schemeClr>
+                        </a:lnRef>
+                        <a:fillRef idx="1">
+                          <a:schemeClr val="accent1"/>
+                        </a:fillRef>
+                        <a:effectRef idx="0">
+                          <a:schemeClr val="accent1"/>
+                        </a:effectRef>
+                        <a:fontRef idx="minor">
+                          <a:schemeClr val="lt1"/>
+                        </a:fontRef>
+                      </wps:style>
+                      <wps:txbx>
+                        <w:txbxContent>
+                          <w:p>
+                            <w:pPr>
+                              <w:jc w:val="center"/>
+                            </w:pPr>
+                            <w:r>
+                              <w:t>1</w:t>
+                            </w:r>
+                          </w:p>
+                        </w:txbxContent>
+                      </wps:txbx>
+                      <wps:bodyPr rot="0" spcFirstLastPara="0" vertOverflow="overflow" horzOverflow="overflow" vert="horz" wrap="square" lIns="91440" tIns="45720" rIns="91440" bIns="45720" numCol="1" spcCol="0" rtlCol="0" fromWordArt="0" anchor="ctr" anchorCtr="0" forceAA="0" compatLnSpc="1">
+                        <a:prstTxWarp prst="textNoShape">
+                          <a:avLst/>
+                        </a:prstTxWarp>
+                        <a:noAutofit/>
+                      </wps:bodyPr>
+                    </wps:wsp>
+                  </a:graphicData>
+                </a:graphic>
+                <wp14:sizeRelH relativeFrom="margin">
+                  <wp14:pctWidth>0</wp14:pctWidth>
+                </wp14:sizeRelH>
+              </wp:anchor>
+            </w:drawing>
+          </mc:Choice>
+          <mc:Fallback>
+            <w:pict>
+              <v:oval id="Oval 7" o:spid="_x0000_s1035" style="position:absolute;margin-left:-49.5pt;margin-top:.7pt;width:36.75pt;height:32.25pt;z-index:251781120;visibility:visible;mso-wrap-style:square;mso-width-percent:0;mso-wrap-distance-left:9pt;mso-wrap-distance-top:0;mso-wrap-distance-right:9pt;mso-wrap-distance-bottom:0;mso-position-horizontal:absolute;mso-position-horizontal-relative:text;mso-position-vertical:absolute;mso-position-vertical-relative:text;mso-width-percent:0;mso-width-relative:margin;v-text-anchor:middle" o:gfxdata="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" fillcolor="#4f81bd [3204]" strokecolor="#243f60 [1604]" strokeweight="2pt">
+                <v:textbox>
+                  <w:txbxContent>
+                    <w:p>
+                      <w:pPr>
+                        <w:jc w:val="center"/>
+                      </w:pPr>
+                      <w:r>
+                        <w:t>1</w:t>
+                      </w:r>
+                    </w:p>
+                  </w:txbxContent>
+                </v:textbox>
+              </v:oval>
+            </w:pict>
+          </mc:Fallback>
+        </mc:AlternateContent>
+      </w:r>
+    </w:p>
+    <w:p>
+      <w:bookmarkStart w:id="0" w:name="_GoBack"/>
+      <w:r>
+        <w:rPr>
+          <w:noProof/>
+        </w:rPr>
+        <mc:AlternateContent>
+          <mc:Choice Requires="wps">
+            <w:drawing>
+              <wp:anchor distT="0" distB="0" distL="114300" distR="114300" simplePos="0" relativeHeight="251815936" behindDoc="0" locked="0" layoutInCell="1" allowOverlap="1">
+                <wp:simplePos x="0" y="0"/>
+                <wp:positionH relativeFrom="column">
+                  <wp:posOffset>2409825</wp:posOffset>
+                </wp:positionH>
+                <wp:positionV relativeFrom="paragraph">
+                  <wp:posOffset>89535</wp:posOffset>
+                </wp:positionV>
+                <wp:extent cx="2286000" cy="1143000"/>
+                <wp:effectExtent l="0" t="38100" r="57150" b="19050"/>
+                <wp:wrapNone/>
+                <wp:docPr id="373" name="Straight Arrow Connector 373"/>
+                <wp:cNvGraphicFramePr/>
+                <a:graphic xmlns:a="http://schemas.openxmlformats.org/drawingml/2006/main">
+                  <a:graphicData uri="http://schemas.microsoft.com/office/word/2010/wordprocessingShape">
+                    <wps:wsp>
+                      <wps:cNvCnPr/>
+                      <wps:spPr>
+                        <a:xfrm flipV="1">
+                          <a:off x="0" y="0"/>
+                          <a:ext cx="2286000" cy="1143000"/>
+                        </a:xfrm>
+                        <a:prstGeom prst="straightConnector1">
+                          <a:avLst/>
+                        </a:prstGeom>
+                        <a:ln>
+                          <a:tailEnd type="arrow"/>
+                        </a:ln>
+                      </wps:spPr>
+                      <wps:style>
+                        <a:lnRef idx="1">
+                          <a:schemeClr val="accent1"/>
+                        </a:lnRef>
+                        <a:fillRef idx="0">
+                          <a:schemeClr val="accent1"/>
+                        </a:fillRef>
+                        <a:effectRef idx="0">
+                          <a:schemeClr val="accent1"/>
+                        </a:effectRef>
+                        <a:fontRef idx="minor">
+                          <a:schemeClr val="tx1"/>
+                        </a:fontRef>
+                      </wps:style>
+                      <wps:bodyPr/>
+                    </wps:wsp>
+                  </a:graphicData>
+                </a:graphic>
+              </wp:anchor>
+            </w:drawing>
+          </mc:Choice>
+          <mc:Fallback>
+            <w:pict>
+              <v:shape id="Straight Arrow Connector 373" o:spid="_x0000_s1026" type="#_x0000_t32" style="position:absolute;margin-left:189.75pt;margin-top:7.05pt;width:180pt;height:90pt;flip:y;z-index:251815936;visibility:visible;mso-wrap-style:square;mso-wrap-distance-left:9pt;mso-wrap-distance-top:0;mso-wrap-distance-right:9pt;mso-wrap-distance-bottom:0;mso-position-horizontal:absolute;mso-position-horizontal-relative:text;mso-position-vertical:absolute;mso-position-vertical-relative:text" o:gfxdata="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" strokecolor="#4579b8 [3044]">
+                <v:stroke endarrow="open"/>
+              </v:shape>
+            </w:pict>
+          </mc:Fallback>
+        </mc:AlternateContent>
+      </w:r>
+      <w:bookmarkEnd w:id="0"/>
+      <w:r>
+        <w:rPr>
+          <w:noProof/>
+        </w:rPr>
+        <mc:AlternateContent>
+          <mc:Choice Requires="wps">
+            <w:drawing>
+              <wp:anchor distT="0" distB="0" distL="114300" distR="114300" simplePos="0" relativeHeight="251814912" behindDoc="0" locked="0" layoutInCell="1" allowOverlap="1">
+                <wp:simplePos x="0" y="0"/>
+                <wp:positionH relativeFrom="column">
+                  <wp:posOffset>1190625</wp:posOffset>
+                </wp:positionH>
+                <wp:positionV relativeFrom="paragraph">
+                  <wp:posOffset>146685</wp:posOffset>
+                </wp:positionV>
+                <wp:extent cx="1219200" cy="1085850"/>
+                <wp:effectExtent l="0" t="0" r="76200" b="57150"/>
+                <wp:wrapNone/>
+                <wp:docPr id="372" name="Straight Arrow Connector 372"/>
+                <wp:cNvGraphicFramePr/>
+                <a:graphic xmlns:a="http://schemas.openxmlformats.org/drawingml/2006/main">
+                  <a:graphicData uri="http://schemas.microsoft.com/office/word/2010/wordprocessingShape">
+                    <wps:wsp>
+                      <wps:cNvCnPr/>
+                      <wps:spPr>
+                        <a:xfrm>
+                          <a:off x="0" y="0"/>
+                          <a:ext cx="1219200" cy="1085850"/>
+                        </a:xfrm>
+                        <a:prstGeom prst="straightConnector1">
+                          <a:avLst/>
+                        </a:prstGeom>
+                        <a:ln>
+                          <a:tailEnd type="arrow"/>
+                        </a:ln>
+                      </wps:spPr>
+                      <wps:style>
+                        <a:lnRef idx="1">
+                          <a:schemeClr val="accent1"/>
+                        </a:lnRef>
+                        <a:fillRef idx="0">
+                          <a:schemeClr val="accent1"/>
+                        </a:fillRef>
+                        <a:effectRef idx="0">
+                          <a:schemeClr val="accent1"/>
+                        </a:effectRef>
+                        <a:fontRef idx="minor">
+                          <a:schemeClr val="tx1"/>
+                        </a:fontRef>
+                      </wps:style>
+                      <wps:bodyPr/>
+                    </wps:wsp>
+                  </a:graphicData>
+                </a:graphic>
+              </wp:anchor>
+            </w:drawing>
+          </mc:Choice>
+          <mc:Fallback>
+            <w:pict>
+              <v:shape id="Straight Arrow Connector 372" o:spid="_x0000_s1026" type="#_x0000_t32" style="position:absolute;margin-left:93.75pt;margin-top:11.55pt;width:96pt;height:85.5pt;z-index:251814912;visibility:visible;mso-wrap-style:square;mso-wrap-distance-left:9pt;mso-wrap-distance-top:0;mso-wrap-distance-right:9pt;mso-wrap-distance-bottom:0;mso-position-horizontal:absolute;mso-position-horizontal-relative:text;mso-position-vertical:absolute;mso-position-vertical-relative:text" o:gfxdata="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" strokecolor="#4579b8 [3044]">
+                <v:stroke endarrow="open"/>
+              </v:shape>
+            </w:pict>
+          </mc:Fallback>
+        </mc:AlternateContent>
+      </w:r>
+      <w:r>
+        <w:rPr>
+          <w:noProof/>
+        </w:rPr>
+        <mc:AlternateContent>
+          <mc:Choice Requires="wps">
+            <w:drawing>
+              <wp:anchor distT="0" distB="0" distL="114300" distR="114300" simplePos="0" relativeHeight="251813888" behindDoc="0" locked="0" layoutInCell="1" allowOverlap="1">
+                <wp:simplePos x="0" y="0"/>
+                <wp:positionH relativeFrom="column">
+                  <wp:posOffset>2409825</wp:posOffset>
+                </wp:positionH>
+                <wp:positionV relativeFrom="paragraph">
+                  <wp:posOffset>99060</wp:posOffset>
+                </wp:positionV>
+                <wp:extent cx="1562100" cy="685800"/>
+                <wp:effectExtent l="0" t="38100" r="57150" b="19050"/>
+                <wp:wrapNone/>
+                <wp:docPr id="371" name="Straight Arrow Connector 371"/>
+                <wp:cNvGraphicFramePr/>
+                <a:graphic xmlns:a="http://schemas.openxmlformats.org/drawingml/2006/main">
+                  <a:graphicData uri="http://schemas.microsoft.com/office/word/2010/wordprocessingShape">
+                    <wps:wsp>
+                      <wps:cNvCnPr/>
+                      <wps:spPr>
+                        <a:xfrm flipV="1">
+                          <a:off x="0" y="0"/>
+                          <a:ext cx="1562100" cy="685800"/>
+                        </a:xfrm>
+                        <a:prstGeom prst="straightConnector1">
+                          <a:avLst/>
+                        </a:prstGeom>
+                        <a:ln>
+                          <a:tailEnd type="arrow"/>
+                        </a:ln>
+                      </wps:spPr>
+                      <wps:style>
+                        <a:lnRef idx="1">
+                          <a:schemeClr val="accent1"/>
+                        </a:lnRef>
+                        <a:fillRef idx="0">
+                          <a:schemeClr val="accent1"/>
+                        </a:fillRef>
+                        <a:effectRef idx="0">
+                          <a:schemeClr val="accent1"/>
+                        </a:effectRef>
+                        <a:fontRef idx="minor">
+                          <a:schemeClr val="tx1"/>
+                        </a:fontRef>
+                      </wps:style>
+                      <wps:bodyPr/>
+                    </wps:wsp>
+                  </a:graphicData>
+                </a:graphic>
+              </wp:anchor>
+            </w:drawing>
+          </mc:Choice>
+          <mc:Fallback>
+            <w:pict>
+              <v:shape id="Straight Arrow Connector 371" o:spid="_x0000_s1026" type="#_x0000_t32" style="position:absolute;margin-left:189.75pt;margin-top:7.8pt;width:123pt;height:54pt;flip:y;z-index:251813888;visibility:visible;mso-wrap-style:square;mso-wrap-distance-left:9pt;mso-wrap-distance-top:0;mso-wrap-distance-right:9pt;mso-wrap-distance-bottom:0;mso-position-horizontal:absolute;mso-position-horizontal-relative:text;mso-position-vertical:absolute;mso-position-vertical-relative:text" o:gfxdata="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" strokecolor="#4579b8 [3044]">
+                <v:stroke endarrow="open"/>
+              </v:shape>
+            </w:pict>
+          </mc:Fallback>
+        </mc:AlternateContent>
+      </w:r>
+      <w:r>
+        <w:rPr>
+          <w:noProof/>
+        </w:rPr>
+        <mc:AlternateContent>
+          <mc:Choice Requires="wps">
+            <w:drawing>
+              <wp:anchor distT="0" distB="0" distL="114300" distR="114300" simplePos="0" relativeHeight="251812864" behindDoc="0" locked="0" layoutInCell="1" allowOverlap="1">
+                <wp:simplePos x="0" y="0"/>
+                <wp:positionH relativeFrom="column">
+                  <wp:posOffset>1238249</wp:posOffset>
+                </wp:positionH>
+                <wp:positionV relativeFrom="paragraph">
+                  <wp:posOffset>99060</wp:posOffset>
+                </wp:positionV>
+                <wp:extent cx="1171575" cy="685800"/>
+                <wp:effectExtent l="0" t="0" r="47625" b="57150"/>
+                <wp:wrapNone/>
+                <wp:docPr id="370" name="Straight Arrow Connector 370"/>
+                <wp:cNvGraphicFramePr/>
+                <a:graphic xmlns:a="http://schemas.openxmlformats.org/drawingml/2006/main">
+                  <a:graphicData uri="http://schemas.microsoft.com/office/word/2010/wordprocessingShape">
+                    <wps:wsp>
+                      <wps:cNvCnPr/>
+                      <wps:spPr>
+                        <a:xfrm>
+                          <a:off x="0" y="0"/>
+                          <a:ext cx="1171575" cy="685800"/>
+                        </a:xfrm>
+                        <a:prstGeom prst="straightConnector1">
+                          <a:avLst/>
+                        </a:prstGeom>
+                        <a:ln>
+                          <a:tailEnd type="arrow"/>
+                        </a:ln>
+                      </wps:spPr>
+                      <wps:style>
+                        <a:lnRef idx="1">
+                          <a:schemeClr val="accent1"/>
+                        </a:lnRef>
+                        <a:fillRef idx="0">
+                          <a:schemeClr val="accent1"/>
+                        </a:fillRef>
+                        <a:effectRef idx="0">
+                          <a:schemeClr val="accent1"/>
+                        </a:effectRef>
+                        <a:fontRef idx="minor">
+                          <a:schemeClr val="tx1"/>
+                        </a:fontRef>
+                      </wps:style>
+                      <wps:bodyPr/>
+                    </wps:wsp>
+                  </a:graphicData>
+                </a:graphic>
+              </wp:anchor>
+            </w:drawing>
+          </mc:Choice>
+          <mc:Fallback>
+            <w:pict>
+              <v:shape id="Straight Arrow Connector 370" o:spid="_x0000_s1026" type="#_x0000_t32" style="position:absolute;margin-left:97.5pt;margin-top:7.8pt;width:92.25pt;height:54pt;z-index:251812864;visibility:visible;mso-wrap-style:square;mso-wrap-distance-left:9pt;mso-wrap-distance-top:0;mso-wrap-distance-right:9pt;mso-wrap-distance-bottom:0;mso-position-horizontal:absolute;mso-position-horizontal-relative:text;mso-position-vertical:absolute;mso-position-vertical-relative:text" o:gfxdata="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" strokecolor="#4579b8 [3044]">
+                <v:stroke endarrow="open"/>
+              </v:shape>
+            </w:pict>
+          </mc:Fallback>
+        </mc:AlternateContent>
+      </w:r>
+      <w:r>
+        <w:rPr>
+          <w:noProof/>
+        </w:rPr>
+        <mc:AlternateContent>
+          <mc:Choice Requires="wps">
+            <w:drawing>
+              <wp:anchor distT="0" distB="0" distL="114300" distR="114300" simplePos="0" relativeHeight="251811840" behindDoc="0" locked="0" layoutInCell="1" allowOverlap="1">
+                <wp:simplePos x="0" y="0"/>
+                <wp:positionH relativeFrom="column">
+                  <wp:posOffset>2609850</wp:posOffset>
+                </wp:positionH>
+                <wp:positionV relativeFrom="paragraph">
+                  <wp:posOffset>89535</wp:posOffset>
+                </wp:positionV>
+                <wp:extent cx="561975" cy="295275"/>
+                <wp:effectExtent l="0" t="38100" r="66675" b="28575"/>
+                <wp:wrapNone/>
+                <wp:docPr id="369" name="Straight Arrow Connector 369"/>
+                <wp:cNvGraphicFramePr/>
+                <a:graphic xmlns:a="http://schemas.openxmlformats.org/drawingml/2006/main">
+                  <a:graphicData uri="http://schemas.microsoft.com/office/word/2010/wordprocessingShape">
+                    <wps:wsp>
+                      <wps:cNvCnPr/>
+                      <wps:spPr>
+                        <a:xfrm flipV="1">
+                          <a:off x="0" y="0"/>
+                          <a:ext cx="561975" cy="295275"/>
+                        </a:xfrm>
+                        <a:prstGeom prst="straightConnector1">
+                          <a:avLst/>
+                        </a:prstGeom>
+                        <a:ln>
+                          <a:tailEnd type="arrow"/>
+                        </a:ln>
+                      </wps:spPr>
+                      <wps:style>
+                        <a:lnRef idx="1">
+                          <a:schemeClr val="accent1"/>
+                        </a:lnRef>
+                        <a:fillRef idx="0">
+                          <a:schemeClr val="accent1"/>
+                        </a:fillRef>
+                        <a:effectRef idx="0">
+                          <a:schemeClr val="accent1"/>
+                        </a:effectRef>
+                        <a:fontRef idx="minor">
+                          <a:schemeClr val="tx1"/>
+                        </a:fontRef>
+                      </wps:style>
+                      <wps:bodyPr/>
+                    </wps:wsp>
+                  </a:graphicData>
+                </a:graphic>
+              </wp:anchor>
+            </w:drawing>
+          </mc:Choice>
+          <mc:Fallback>
+            <w:pict>
+              <v:shape id="Straight Arrow Connector 369" o:spid="_x0000_s1026" type="#_x0000_t32" style="position:absolute;margin-left:205.5pt;margin-top:7.05pt;width:44.25pt;height:23.25pt;flip:y;z-index:251811840;visibility:visible;mso-wrap-style:square;mso-wrap-distance-left:9pt;mso-wrap-distance-top:0;mso-wrap-distance-right:9pt;mso-wrap-distance-bottom:0;mso-position-horizontal:absolute;mso-position-horizontal-relative:text;mso-position-vertical:absolute;mso-position-vertical-relative:text" o:gfxdata="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" strokecolor="#4579b8 [3044]">
+                <v:stroke endarrow="open"/>
+              </v:shape>
+            </w:pict>
+          </mc:Fallback>
+        </mc:AlternateContent>
+      </w:r>
+      <w:r>
+        <w:rPr>
+          <w:noProof/>
+        </w:rPr>
+        <mc:AlternateContent>
+          <mc:Choice Requires="wps">
+            <w:drawing>
+              <wp:anchor distT="0" distB="0" distL="114300" distR="114300" simplePos="0" relativeHeight="251810816" behindDoc="0" locked="0" layoutInCell="1" allowOverlap="1">
+                <wp:simplePos x="0" y="0"/>
+                <wp:positionH relativeFrom="column">
+                  <wp:posOffset>2009775</wp:posOffset>
+                </wp:positionH>
+                <wp:positionV relativeFrom="paragraph">
+                  <wp:posOffset>146685</wp:posOffset>
+                </wp:positionV>
+                <wp:extent cx="600075" cy="238125"/>
+                <wp:effectExtent l="0" t="0" r="85725" b="66675"/>
+                <wp:wrapNone/>
+                <wp:docPr id="368" name="Straight Arrow Connector 368"/>
+                <wp:cNvGraphicFramePr/>
+                <a:graphic xmlns:a="http://schemas.openxmlformats.org/drawingml/2006/main">
+                  <a:graphicData uri="http://schemas.microsoft.com/office/word/2010/wordprocessingShape">
+                    <wps:wsp>
+                      <wps:cNvCnPr/>
+                      <wps:spPr>
+                        <a:xfrm>
+                          <a:off x="0" y="0"/>
+                          <a:ext cx="600075" cy="238125"/>
+                        </a:xfrm>
+                        <a:prstGeom prst="straightConnector1">
+                          <a:avLst/>
+                        </a:prstGeom>
+                        <a:ln>
+                          <a:tailEnd type="arrow"/>
+                        </a:ln>
+                      </wps:spPr>
+                      <wps:style>
+                        <a:lnRef idx="1">
+                          <a:schemeClr val="accent1"/>
+                        </a:lnRef>
+                        <a:fillRef idx="0">
+                          <a:schemeClr val="accent1"/>
+                        </a:fillRef>
+                        <a:effectRef idx="0">
+                          <a:schemeClr val="accent1"/>
+                        </a:effectRef>
+                        <a:fontRef idx="minor">
+                          <a:schemeClr val="tx1"/>
+                        </a:fontRef>
+                      </wps:style>
+                      <wps:bodyPr/>
+                    </wps:wsp>
+                  </a:graphicData>
+                </a:graphic>
+              </wp:anchor>
+            </w:drawing>
+          </mc:Choice>
+          <mc:Fallback>
+            <w:pict>
+              <v:shape id="Straight Arrow Connector 368" o:spid="_x0000_s1026" type="#_x0000_t32" style="position:absolute;margin-left:158.25pt;margin-top:11.55pt;width:47.25pt;height:18.75pt;z-index:251810816;visibility:visible;mso-wrap-style:square;mso-wrap-distance-left:9pt;mso-wrap-distance-top:0;mso-wrap-distance-right:9pt;mso-wrap-distance-bottom:0;mso-position-horizontal:absolute;mso-position-horizontal-relative:text;mso-position-vertical:absolute;mso-position-vertical-relative:text" o:gfxdata="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" strokecolor="#4579b8 [3044]">
+                <v:stroke endarrow="open"/>
+              </v:shape>
+            </w:pict>
+          </mc:Fallback>
+        </mc:AlternateContent>
+      </w:r>
+    </w:p>
+    <w:p/>
+    <w:p/>
+    <w:p/>
+    <w:p/>
+    <w:p/>
+    <w:p/>
+    <w:p/>
+    <w:p/>
+    <w:p/>
+    <w:p/>
+    <w:p/>
+    <w:p/>
+    <w:p/>
+    <w:p/>
+    <w:p/>
+    <w:p/>
+    <w:p/>
+    <w:p/>
+    <w:p/>
+    <w:p>
+      <w:r>
+        <w:rPr>
+          <w:noProof/>
+        </w:rPr>
+        <w:lastRenderedPageBreak/>
+        <mc:AlternateContent>
+          <mc:Choice Requires="wps">
+            <w:drawing>
+              <wp:anchor distT="0" distB="0" distL="114300" distR="114300" simplePos="0" relativeHeight="251738112" behindDoc="0" locked="0" layoutInCell="1" allowOverlap="1" wp14:anchorId="34B86146" wp14:editId="207888A8">
+                <wp:simplePos x="0" y="0"/>
+                <wp:positionH relativeFrom="column">
+                  <wp:posOffset>-438150</wp:posOffset>
+                </wp:positionH>
+                <wp:positionV relativeFrom="paragraph">
+                  <wp:posOffset>-274320</wp:posOffset>
+                </wp:positionV>
+                <wp:extent cx="2374265" cy="1403985"/>
+                <wp:effectExtent l="0" t="0" r="22860" b="14605"/>
+                <wp:wrapNone/>
+                <wp:docPr id="316" name="Text Box 2"/>
+                <wp:cNvGraphicFramePr>
+                  <a:graphicFrameLocks xmlns:a="http://schemas.openxmlformats.org/drawingml/2006/main"/>
+                </wp:cNvGraphicFramePr>
+                <a:graphic xmlns:a="http://schemas.openxmlformats.org/drawingml/2006/main">
+                  <a:graphicData uri="http://schemas.microsoft.com/office/word/2010/wordprocessingShape">
+                    <wps:wsp>
+                      <wps:cNvSpPr txBox="1">
+                        <a:spLocks noChangeArrowheads="1"/>
+                      </wps:cNvSpPr>
+                      <wps:spPr bwMode="auto">
+                        <a:xfrm>
+                          <a:off x="0" y="0"/>
+                          <a:ext cx="2374265" cy="1403985"/>
+                        </a:xfrm>
+                        <a:prstGeom prst="rect">
+                          <a:avLst/>
+                        </a:prstGeom>
+                        <a:solidFill>
+                          <a:srgbClr val="FFFFFF"/>
+                        </a:solidFill>
+                        <a:ln w="9525">
+                          <a:solidFill>
+                            <a:srgbClr val="000000"/>
+                          </a:solidFill>
+                          <a:miter lim="800000"/>
+                          <a:headEnd/>
+                          <a:tailEnd/>
+                        </a:ln>
+                      </wps:spPr>
+                      <wps:txbx>
+                        <w:txbxContent>
+                          <w:p>
+                            <w:r>
+                              <w:t>ComplexGraph.txt</w:t>
+                            </w:r>
+                          </w:p>
+                        </w:txbxContent>
+                      </wps:txbx>
+                      <wps:bodyPr rot="0" vert="horz" wrap="square" lIns="91440" tIns="45720" rIns="91440" bIns="45720" anchor="t" anchorCtr="0">
+                        <a:spAutoFit/>
+                      </wps:bodyPr>
+                    </wps:wsp>
+                  </a:graphicData>
+                </a:graphic>
+                <wp14:sizeRelH relativeFrom="margin">
+                  <wp14:pctWidth>40000</wp14:pctWidth>
+                </wp14:sizeRelH>
+                <wp14:sizeRelV relativeFrom="margin">
+                  <wp14:pctHeight>20000</wp14:pctHeight>
+                </wp14:sizeRelV>
+              </wp:anchor>
+            </w:drawing>
+          </mc:Choice>
+          <mc:Fallback>
+            <w:pict>
+              <v:shape id="_x0000_s1036" type="#_x0000_t202" style="position:absolute;margin-left:-34.5pt;margin-top:-21.6pt;width:186.95pt;height:110.55pt;z-index:251738112;visibility:visible;mso-wrap-style:square;mso-width-percent:400;mso-height-percent:200;mso-wrap-distance-left:9pt;mso-wrap-distance-top:0;mso-wrap-distance-right:9pt;mso-wrap-distance-bottom:0;mso-position-horizontal:absolute;mso-position-horizontal-relative:text;mso-position-vertical:absolute;mso-position-vertical-relative:text;mso-width-percent:400;mso-height-percent:200;mso-width-relative:margin;mso-height-relative:margin;v-text-anchor:top" o:gfxdata="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">
+                <v:textbox style="mso-fit-shape-to-text:t">
+                  <w:txbxContent>
+                    <w:p>
+                      <w:r>
+                        <w:t>ComplexGraph.txt</w:t>
+                      </w:r>
+                    </w:p>
+                  </w:txbxContent>
+                </v:textbox>
+              </v:shape>
+            </w:pict>
+          </mc:Fallback>
+        </mc:AlternateContent>
+      </w:r>
+      <w:r>
+        <w:rPr>
+          <w:noProof/>
+        </w:rPr>
+        <mc:AlternateContent>
+          <mc:Choice Requires="wps">
+            <w:drawing>
+              <wp:anchor distT="0" distB="0" distL="114300" distR="114300" simplePos="0" relativeHeight="251744256" behindDoc="0" locked="0" layoutInCell="1" allowOverlap="1" wp14:anchorId="2682A464" wp14:editId="7CE96717">
+                <wp:simplePos x="0" y="0"/>
+                <wp:positionH relativeFrom="column">
+                  <wp:posOffset>2085975</wp:posOffset>
+                </wp:positionH>
+                <wp:positionV relativeFrom="paragraph">
+                  <wp:posOffset>263525</wp:posOffset>
+                </wp:positionV>
+                <wp:extent cx="466725" cy="409575"/>
+                <wp:effectExtent l="0" t="0" r="28575" b="28575"/>
+                <wp:wrapNone/>
+                <wp:docPr id="319" name="Oval 319"/>
+                <wp:cNvGraphicFramePr/>
+                <a:graphic xmlns:a="http://schemas.openxmlformats.org/drawingml/2006/main">
+                  <a:graphicData uri="http://schemas.microsoft.com/office/word/2010/wordprocessingShape">
+                    <wps:wsp>
+                      <wps:cNvSpPr/>
+                      <wps:spPr>
+                        <a:xfrm>
+                          <a:off x="0" y="0"/>
+                          <a:ext cx="466725" cy="409575"/>
+                        </a:xfrm>
+                        <a:prstGeom prst="ellipse">
+                          <a:avLst/>
+                        </a:prstGeom>
+                      </wps:spPr>
+                      <wps:style>
+                        <a:lnRef idx="2">
+                          <a:schemeClr val="accent1">
+                            <a:shade val="50000"/>
+                          </a:schemeClr>
+                        </a:lnRef>
+                        <a:fillRef idx="1">
+                          <a:schemeClr val="accent1"/>
+                        </a:fillRef>
+                        <a:effectRef idx="0">
+                          <a:schemeClr val="accent1"/>
+                        </a:effectRef>
+                        <a:fontRef idx="minor">
+                          <a:schemeClr val="lt1"/>
+                        </a:fontRef>
+                      </wps:style>
+                      <wps:txbx>
+                        <w:txbxContent>
+                          <w:p>
+                            <w:pPr>
+                              <w:jc w:val="center"/>
+                            </w:pPr>
+                            <w:r>
+                              <w:t>3</w:t>
+                            </w:r>
+                          </w:p>
+                        </w:txbxContent>
+                      </wps:txbx>
+                      <wps:bodyPr rot="0" spcFirstLastPara="0" vertOverflow="overflow" horzOverflow="overflow" vert="horz" wrap="square" lIns="91440" tIns="45720" rIns="91440" bIns="45720" numCol="1" spcCol="0" rtlCol="0" fromWordArt="0" anchor="ctr" anchorCtr="0" forceAA="0" compatLnSpc="1">
+                        <a:prstTxWarp prst="textNoShape">
+                          <a:avLst/>
+                        </a:prstTxWarp>
+                        <a:noAutofit/>
+                      </wps:bodyPr>
+                    </wps:wsp>
+                  </a:graphicData>
+                </a:graphic>
+                <wp14:sizeRelH relativeFrom="margin">
+                  <wp14:pctWidth>0</wp14:pctWidth>
+                </wp14:sizeRelH>
+              </wp:anchor>
+            </w:drawing>
+          </mc:Choice>
+          <mc:Fallback>
+            <w:pict>
+              <v:oval id="Oval 319" o:spid="_x0000_s1037" style="position:absolute;margin-left:164.25pt;margin-top:20.75pt;width:36.75pt;height:32.25pt;z-index:251744256;visibility:visible;mso-wrap-style:square;mso-width-percent:0;mso-wrap-distance-left:9pt;mso-wrap-distance-top:0;mso-wrap-distance-right:9pt;mso-wrap-distance-bottom:0;mso-position-horizontal:absolute;mso-position-horizontal-relative:text;mso-position-vertical:absolute;mso-position-vertical-relative:text;mso-width-percent:0;mso-width-relative:margin;v-text-anchor:middle" o:gfxdata="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" fillcolor="#4f81bd [3204]" strokecolor="#243f60 [1604]" strokeweight="2pt">
                 <v:textbox>
                   <w:txbxContent>
                     <w:p>
@@ -415,7 +2588,7 @@
           </mc:Choice>
           <mc:Fallback>
             <w:pict>
-              <v:oval id="Oval 324" o:spid="_x0000_s1028" style="position:absolute;margin-left:231.75pt;margin-top:2.1pt;width:36.75pt;height:32.25pt;z-index:251754496;visibility:visible;mso-wrap-style:square;mso-width-percent:0;mso-wrap-distance-left:9pt;mso-wrap-distance-top:0;mso-wrap-distance-right:9pt;mso-wrap-distance-bottom:0;mso-position-horizontal:absolute;mso-position-horizontal-relative:text;mso-position-vertical:absolute;mso-position-vertical-relative:text;mso-width-percent:0;mso-width-relative:margin;v-text-anchor:middle" o:gfxdata="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" fillcolor="#4f81bd [3204]" strokecolor="#243f60 [1604]" strokeweight="2pt">
+              <v:oval id="Oval 324" o:spid="_x0000_s1038" style="position:absolute;margin-left:231.75pt;margin-top:2.1pt;width:36.75pt;height:32.25pt;z-index:251754496;visibility:visible;mso-wrap-style:square;mso-width-percent:0;mso-wrap-distance-left:9pt;mso-wrap-distance-top:0;mso-wrap-distance-right:9pt;mso-wrap-distance-bottom:0;mso-position-horizontal:absolute;mso-position-horizontal-relative:text;mso-position-vertical:absolute;mso-position-vertical-relative:text;mso-width-percent:0;mso-width-relative:margin;v-text-anchor:middle" o:gfxdata="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" fillcolor="#4f81bd [3204]" strokecolor="#243f60 [1604]" strokeweight="2pt">
                 <v:textbox>
                   <w:txbxContent>
                     <w:p>
@@ -511,7 +2684,7 @@
           </mc:Choice>
           <mc:Fallback>
             <w:pict>
-              <v:oval id="Oval 318" o:spid="_x0000_s1029" style="position:absolute;margin-left:101.25pt;margin-top:11.1pt;width:36.75pt;height:32.25pt;z-index:251742208;visibility:visible;mso-wrap-style:square;mso-width-percent:0;mso-wrap-distance-left:9pt;mso-wrap-distance-top:0;mso-wrap-distance-right:9pt;mso-wrap-distance-bottom:0;mso-position-horizontal:absolute;mso-position-horizontal-relative:text;mso-position-vertical:absolute;mso-position-vertical-relative:text;mso-width-percent:0;mso-width-relative:margin;v-text-anchor:middle" o:gfxdata="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" fillcolor="#4f81bd [3204]" strokecolor="#243f60 [1604]" strokeweight="2pt">
+              <v:oval id="Oval 318" o:spid="_x0000_s1039" style="position:absolute;margin-left:101.25pt;margin-top:11.1pt;width:36.75pt;height:32.25pt;z-index:251742208;visibility:visible;mso-wrap-style:square;mso-width-percent:0;mso-wrap-distance-left:9pt;mso-wrap-distance-top:0;mso-wrap-distance-right:9pt;mso-wrap-distance-bottom:0;mso-position-horizontal:absolute;mso-position-horizontal-relative:text;mso-position-vertical:absolute;mso-position-vertical-relative:text;mso-width-percent:0;mso-width-relative:margin;v-text-anchor:middle" o:gfxdata="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" fillcolor="#4f81bd [3204]" strokecolor="#243f60 [1604]" strokeweight="2pt">
                 <v:textbox>
                   <w:txbxContent>
                     <w:p>
@@ -873,7 +3046,7 @@
           </mc:Choice>
           <mc:Fallback>
             <w:pict>
-              <v:oval id="Oval 320" o:spid="_x0000_s1030" style="position:absolute;margin-left:165.15pt;margin-top:17.9pt;width:36.75pt;height:32.25pt;z-index:251746304;visibility:visible;mso-wrap-style:square;mso-width-percent:0;mso-wrap-distance-left:9pt;mso-wrap-distance-top:0;mso-wrap-distance-right:9pt;mso-wrap-distance-bottom:0;mso-position-horizontal:absolute;mso-position-horizontal-relative:text;mso-position-vertical:absolute;mso-position-vertical-relative:text;mso-width-percent:0;mso-width-relative:margin;v-text-anchor:middle" o:gfxdata="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" fillcolor="#4f81bd [3204]" strokecolor="#243f60 [1604]" strokeweight="2pt">
+              <v:oval id="Oval 320" o:spid="_x0000_s1040" style="position:absolute;margin-left:165.15pt;margin-top:17.9pt;width:36.75pt;height:32.25pt;z-index:251746304;visibility:visible;mso-wrap-style:square;mso-width-percent:0;mso-wrap-distance-left:9pt;mso-wrap-distance-top:0;mso-wrap-distance-right:9pt;mso-wrap-distance-bottom:0;mso-position-horizontal:absolute;mso-position-horizontal-relative:text;mso-position-vertical:absolute;mso-position-vertical-relative:text;mso-width-percent:0;mso-width-relative:margin;v-text-anchor:middle" o:gfxdata="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" fillcolor="#4f81bd [3204]" strokecolor="#243f60 [1604]" strokeweight="2pt">
                 <v:textbox>
                   <w:txbxContent>
                     <w:p>
@@ -972,7 +3145,7 @@
           </mc:Choice>
           <mc:Fallback>
             <w:pict>
-              <v:oval id="Oval 327" o:spid="_x0000_s1031" style="position:absolute;margin-left:6in;margin-top:9.5pt;width:47.25pt;height:32.25pt;z-index:251760640;visibility:visible;mso-wrap-style:square;mso-width-percent:0;mso-wrap-distance-left:9pt;mso-wrap-distance-top:0;mso-wrap-distance-right:9pt;mso-wrap-distance-bottom:0;mso-position-horizontal:absolute;mso-position-horizontal-relative:text;mso-position-vertical:absolute;mso-position-vertical-relative:text;mso-width-percent:0;mso-width-relative:margin;v-text-anchor:middle" o:gfxdata="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" fillcolor="#4f81bd [3204]" strokecolor="#243f60 [1604]" strokeweight="2pt">
+              <v:oval id="Oval 327" o:spid="_x0000_s1041" style="position:absolute;margin-left:6in;margin-top:9.5pt;width:47.25pt;height:32.25pt;z-index:251760640;visibility:visible;mso-wrap-style:square;mso-width-percent:0;mso-wrap-distance-left:9pt;mso-wrap-distance-top:0;mso-wrap-distance-right:9pt;mso-wrap-distance-bottom:0;mso-position-horizontal:absolute;mso-position-horizontal-relative:text;mso-position-vertical:absolute;mso-position-vertical-relative:text;mso-width-percent:0;mso-width-relative:margin;v-text-anchor:middle" o:gfxdata="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" fillcolor="#4f81bd [3204]" strokecolor="#243f60 [1604]" strokeweight="2pt">
                 <v:textbox>
                   <w:txbxContent>
                     <w:p>
@@ -1068,7 +3241,7 @@
           </mc:Choice>
           <mc:Fallback>
             <w:pict>
-              <v:oval id="Oval 315" o:spid="_x0000_s1032" style="position:absolute;margin-left:-30pt;margin-top:21.75pt;width:36.75pt;height:32.25pt;z-index:251736064;visibility:visible;mso-wrap-style:square;mso-width-percent:0;mso-wrap-distance-left:9pt;mso-wrap-distance-top:0;mso-wrap-distance-right:9pt;mso-wrap-distance-bottom:0;mso-position-horizontal:absolute;mso-position-horizontal-relative:text;mso-position-vertical:absolute;mso-position-vertical-relative:text;mso-width-percent:0;mso-width-relative:margin;v-text-anchor:middle" o:gfxdata="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" fillcolor="#4f81bd [3204]" strokecolor="#243f60 [1604]" strokeweight="2pt">
+              <v:oval id="Oval 315" o:spid="_x0000_s1042" style="position:absolute;margin-left:-30pt;margin-top:21.75pt;width:36.75pt;height:32.25pt;z-index:251736064;visibility:visible;mso-wrap-style:square;mso-width-percent:0;mso-wrap-distance-left:9pt;mso-wrap-distance-top:0;mso-wrap-distance-right:9pt;mso-wrap-distance-bottom:0;mso-position-horizontal:absolute;mso-position-horizontal-relative:text;mso-position-vertical:absolute;mso-position-vertical-relative:text;mso-width-percent:0;mso-width-relative:margin;v-text-anchor:middle" o:gfxdata="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" fillcolor="#4f81bd [3204]" strokecolor="#243f60 [1604]" strokeweight="2pt">
                 <v:textbox>
                   <w:txbxContent>
                     <w:p>
@@ -1164,7 +3337,7 @@
           </mc:Choice>
           <mc:Fallback>
             <w:pict>
-              <v:oval id="Oval 326" o:spid="_x0000_s1033" style="position:absolute;margin-left:312pt;margin-top:9.75pt;width:36.75pt;height:32.25pt;z-index:251758592;visibility:visible;mso-wrap-style:square;mso-width-percent:0;mso-wrap-distance-left:9pt;mso-wrap-distance-top:0;mso-wrap-distance-right:9pt;mso-wrap-distance-bottom:0;mso-position-horizontal:absolute;mso-position-horizontal-relative:text;mso-position-vertical:absolute;mso-position-vertical-relative:text;mso-width-percent:0;mso-width-relative:margin;v-text-anchor:middle" o:gfxdata="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" fillcolor="#4f81bd [3204]" strokecolor="#243f60 [1604]" strokeweight="2pt">
+              <v:oval id="Oval 326" o:spid="_x0000_s1043" style="position:absolute;margin-left:312pt;margin-top:9.75pt;width:36.75pt;height:32.25pt;z-index:251758592;visibility:visible;mso-wrap-style:square;mso-width-percent:0;mso-wrap-distance-left:9pt;mso-wrap-distance-top:0;mso-wrap-distance-right:9pt;mso-wrap-distance-bottom:0;mso-position-horizontal:absolute;mso-position-horizontal-relative:text;mso-position-vertical:absolute;mso-position-vertical-relative:text;mso-width-percent:0;mso-width-relative:margin;v-text-anchor:middle" o:gfxdata="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" fillcolor="#4f81bd [3204]" strokecolor="#243f60 [1604]" strokeweight="2pt">
                 <v:textbox>
                   <w:txbxContent>
                     <w:p>
@@ -1260,7 +3433,7 @@
           </mc:Choice>
           <mc:Fallback>
             <w:pict>
-              <v:oval id="Oval 317" o:spid="_x0000_s1034" style="position:absolute;margin-left:52.5pt;margin-top:21.5pt;width:48.75pt;height:32.25pt;z-index:251740160;visibility:visible;mso-wrap-style:square;mso-width-percent:0;mso-wrap-distance-left:9pt;mso-wrap-distance-top:0;mso-wrap-distance-right:9pt;mso-wrap-distance-bottom:0;mso-position-horizontal:absolute;mso-position-horizontal-relative:text;mso-position-vertical:absolute;mso-position-vertical-relative:text;mso-width-percent:0;mso-width-relative:margin;v-text-anchor:middle" o:gfxdata="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" fillcolor="#4f81bd [3204]" strokecolor="#243f60 [1604]" strokeweight="2pt">
+              <v:oval id="Oval 317" o:spid="_x0000_s1044" style="position:absolute;margin-left:52.5pt;margin-top:21.5pt;width:48.75pt;height:32.25pt;z-index:251740160;visibility:visible;mso-wrap-style:square;mso-width-percent:0;mso-wrap-distance-left:9pt;mso-wrap-distance-top:0;mso-wrap-distance-right:9pt;mso-wrap-distance-bottom:0;mso-position-horizontal:absolute;mso-position-horizontal-relative:text;mso-position-vertical:absolute;mso-position-vertical-relative:text;mso-width-percent:0;mso-width-relative:margin;v-text-anchor:middle" o:gfxdata="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" fillcolor="#4f81bd [3204]" strokecolor="#243f60 [1604]" strokeweight="2pt">
                 <v:textbox>
                   <w:txbxContent>
                     <w:p>
@@ -1756,7 +3929,7 @@
           </mc:Choice>
           <mc:Fallback>
             <w:pict>
-              <v:oval id="Oval 321" o:spid="_x0000_s1035" style="position:absolute;margin-left:158.25pt;margin-top:3.15pt;width:36.75pt;height:32.25pt;z-index:251748352;visibility:visible;mso-wrap-style:square;mso-width-percent:0;mso-wrap-distance-left:9pt;mso-wrap-distance-top:0;mso-wrap-distance-right:9pt;mso-wrap-distance-bottom:0;mso-position-horizontal:absolute;mso-position-horizontal-relative:text;mso-position-vertical:absolute;mso-position-vertical-relative:text;mso-width-percent:0;mso-width-relative:margin;v-text-anchor:middle" o:gfxdata="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" fillcolor="#4f81bd [3204]" strokecolor="#243f60 [1604]" strokeweight="2pt">
+              <v:oval id="Oval 321" o:spid="_x0000_s1045" style="position:absolute;margin-left:158.25pt;margin-top:3.15pt;width:36.75pt;height:32.25pt;z-index:251748352;visibility:visible;mso-wrap-style:square;mso-width-percent:0;mso-wrap-distance-left:9pt;mso-wrap-distance-top:0;mso-wrap-distance-right:9pt;mso-wrap-distance-bottom:0;mso-position-horizontal:absolute;mso-position-horizontal-relative:text;mso-position-vertical:absolute;mso-position-vertical-relative:text;mso-width-percent:0;mso-width-relative:margin;v-text-anchor:middle" o:gfxdata="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" fillcolor="#4f81bd [3204]" strokecolor="#243f60 [1604]" strokeweight="2pt">
                 <v:textbox>
                   <w:txbxContent>
                     <w:p>
@@ -1854,7 +4027,7 @@
           </mc:Choice>
           <mc:Fallback>
             <w:pict>
-              <v:oval id="Oval 323" o:spid="_x0000_s1036" style="position:absolute;margin-left:233.25pt;margin-top:18.7pt;width:43.5pt;height:32.25pt;z-index:251752448;visibility:visible;mso-wrap-style:square;mso-width-percent:0;mso-wrap-distance-left:9pt;mso-wrap-distance-top:0;mso-wrap-distance-right:9pt;mso-wrap-distance-bottom:0;mso-position-horizontal:absolute;mso-position-horizontal-relative:text;mso-position-vertical:absolute;mso-position-vertical-relative:text;mso-width-percent:0;mso-width-relative:margin;v-text-anchor:middle" o:gfxdata="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" fillcolor="#4f81bd [3204]" strokecolor="#243f60 [1604]" strokeweight="2pt">
+              <v:oval id="Oval 323" o:spid="_x0000_s1046" style="position:absolute;margin-left:233.25pt;margin-top:18.7pt;width:43.5pt;height:32.25pt;z-index:251752448;visibility:visible;mso-wrap-style:square;mso-width-percent:0;mso-wrap-distance-left:9pt;mso-wrap-distance-top:0;mso-wrap-distance-right:9pt;mso-wrap-distance-bottom:0;mso-position-horizontal:absolute;mso-position-horizontal-relative:text;mso-position-vertical:absolute;mso-position-vertical-relative:text;mso-width-percent:0;mso-width-relative:margin;v-text-anchor:middle" o:gfxdata="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" fillcolor="#4f81bd [3204]" strokecolor="#243f60 [1604]" strokeweight="2pt">
                 <v:textbox>
                   <w:txbxContent>
                     <w:p>
@@ -2082,7 +4255,7 @@
           </mc:Choice>
           <mc:Fallback>
             <w:pict>
-              <v:oval id="Oval 325" o:spid="_x0000_s1037" style="position:absolute;margin-left:101.25pt;margin-top:23.45pt;width:36.75pt;height:32.25pt;z-index:251756544;visibility:visible;mso-wrap-style:square;mso-width-percent:0;mso-wrap-distance-left:9pt;mso-wrap-distance-top:0;mso-wrap-distance-right:9pt;mso-wrap-distance-bottom:0;mso-position-horizontal:absolute;mso-position-horizontal-relative:text;mso-position-vertical:absolute;mso-position-vertical-relative:text;mso-width-percent:0;mso-width-relative:margin;v-text-anchor:middle" o:gfxdata="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" fillcolor="#4f81bd [3204]" strokecolor="#243f60 [1604]" strokeweight="2pt">
+              <v:oval id="Oval 325" o:spid="_x0000_s1047" style="position:absolute;margin-left:101.25pt;margin-top:23.45pt;width:36.75pt;height:32.25pt;z-index:251756544;visibility:visible;mso-wrap-style:square;mso-width-percent:0;mso-wrap-distance-left:9pt;mso-wrap-distance-top:0;mso-wrap-distance-right:9pt;mso-wrap-distance-bottom:0;mso-position-horizontal:absolute;mso-position-horizontal-relative:text;mso-position-vertical:absolute;mso-position-vertical-relative:text;mso-width-percent:0;mso-width-relative:margin;v-text-anchor:middle" o:gfxdata="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" fillcolor="#4f81bd [3204]" strokecolor="#243f60 [1604]" strokeweight="2pt">
                 <v:textbox>
                   <w:txbxContent>
                     <w:p>
@@ -2248,7 +4421,7 @@
           </mc:Choice>
           <mc:Fallback>
             <w:pict>
-              <v:oval id="Oval 322" o:spid="_x0000_s1038" style="position:absolute;margin-left:161.25pt;margin-top:20.3pt;width:39.75pt;height:32.25pt;z-index:251750400;visibility:visible;mso-wrap-style:square;mso-width-percent:0;mso-wrap-distance-left:9pt;mso-wrap-distance-top:0;mso-wrap-distance-right:9pt;mso-wrap-distance-bottom:0;mso-position-horizontal:absolute;mso-position-horizontal-relative:text;mso-position-vertical:absolute;mso-position-vertical-relative:text;mso-width-percent:0;mso-width-relative:margin;v-text-anchor:middle" o:gfxdata="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" fillcolor="#4f81bd [3204]" strokecolor="#243f60 [1604]" strokeweight="2pt">
+              <v:oval id="Oval 322" o:spid="_x0000_s1048" style="position:absolute;margin-left:161.25pt;margin-top:20.3pt;width:39.75pt;height:32.25pt;z-index:251750400;visibility:visible;mso-wrap-style:square;mso-width-percent:0;mso-wrap-distance-left:9pt;mso-wrap-distance-top:0;mso-wrap-distance-right:9pt;mso-wrap-distance-bottom:0;mso-position-horizontal:absolute;mso-position-horizontal-relative:text;mso-position-vertical:absolute;mso-position-vertical-relative:text;mso-width-percent:0;mso-width-relative:margin;v-text-anchor:middle" o:gfxdata="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" fillcolor="#4f81bd [3204]" strokecolor="#243f60 [1604]" strokeweight="2pt">
                 <v:textbox>
                   <w:txbxContent>
                     <w:p>
@@ -2345,21 +4518,24 @@
     <w:p/>
     <w:p/>
     <w:p/>
+    <w:p/>
+    <w:p/>
     <w:p>
       <w:r>
         <w:rPr>
           <w:noProof/>
         </w:rPr>
-        <mc:AlternateContent>
-          <mc:Choice Requires="wps">
-            <w:drawing>
-              <wp:anchor distT="0" distB="0" distL="114300" distR="114300" simplePos="0" relativeHeight="251695104" behindDoc="0" locked="0" layoutInCell="1" allowOverlap="1" wp14:anchorId="33AE1816" wp14:editId="38DECB40">
-                <wp:simplePos x="0" y="0"/>
-                <wp:positionH relativeFrom="column">
-                  <wp:posOffset>-312420</wp:posOffset>
-                </wp:positionH>
-                <wp:positionV relativeFrom="paragraph">
-                  <wp:posOffset>191135</wp:posOffset>
+        <w:lastRenderedPageBreak/>
+        <mc:AlternateContent>
+          <mc:Choice Requires="wps">
+            <w:drawing>
+              <wp:anchor distT="0" distB="0" distL="114300" distR="114300" simplePos="0" relativeHeight="251695104" behindDoc="0" locked="0" layoutInCell="1" allowOverlap="1" wp14:anchorId="229F51B6" wp14:editId="550E75A7">
+                <wp:simplePos x="0" y="0"/>
+                <wp:positionH relativeFrom="column">
+                  <wp:posOffset>-502920</wp:posOffset>
+                </wp:positionH>
+                <wp:positionV relativeFrom="paragraph">
+                  <wp:posOffset>-445135</wp:posOffset>
                 </wp:positionV>
                 <wp:extent cx="2374265" cy="1403985"/>
                 <wp:effectExtent l="0" t="0" r="22860" b="14605"/>
@@ -2420,7 +4596,7 @@
           </mc:Choice>
           <mc:Fallback>
             <w:pict>
-              <v:shape id="_x0000_s1039" type="#_x0000_t202" style="position:absolute;margin-left:-24.6pt;margin-top:15.05pt;width:186.95pt;height:110.55pt;z-index:251695104;visibility:visible;mso-wrap-style:square;mso-width-percent:400;mso-height-percent:200;mso-wrap-distance-left:9pt;mso-wrap-distance-top:0;mso-wrap-distance-right:9pt;mso-wrap-distance-bottom:0;mso-position-horizontal:absolute;mso-position-horizontal-relative:text;mso-position-vertical:absolute;mso-position-vertical-relative:text;mso-width-percent:400;mso-height-percent:200;mso-width-relative:margin;mso-height-relative:margin;v-text-anchor:top" o:gfxdata="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">
+              <v:shape id="_x0000_s1049" type="#_x0000_t202" style="position:absolute;margin-left:-39.6pt;margin-top:-35.05pt;width:186.95pt;height:110.55pt;z-index:251695104;visibility:visible;mso-wrap-style:square;mso-width-percent:400;mso-height-percent:200;mso-wrap-distance-left:9pt;mso-wrap-distance-top:0;mso-wrap-distance-right:9pt;mso-wrap-distance-bottom:0;mso-position-horizontal:absolute;mso-position-horizontal-relative:text;mso-position-vertical:absolute;mso-position-vertical-relative:text;mso-width-percent:400;mso-height-percent:200;mso-width-relative:margin;mso-height-relative:margin;v-text-anchor:top" o:gfxdata="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">
                 <v:textbox style="mso-fit-shape-to-text:t">
                   <w:txbxContent>
                     <w:p>
@@ -2435,9 +4611,6 @@
           </mc:Fallback>
         </mc:AlternateContent>
       </w:r>
-    </w:p>
-    <w:p/>
-    <w:p>
       <w:r>
         <w:rPr>
           <w:noProof/>
@@ -2782,7 +4955,7 @@
           </mc:Choice>
           <mc:Fallback>
             <w:pict>
-              <v:oval id="Oval 289" o:spid="_x0000_s1040" style="position:absolute;margin-left:250.5pt;margin-top:3.55pt;width:36.75pt;height:32.25pt;z-index:251707392;visibility:visible;mso-wrap-style:square;mso-width-percent:0;mso-wrap-distance-left:9pt;mso-wrap-distance-top:0;mso-wrap-distance-right:9pt;mso-wrap-distance-bottom:0;mso-position-horizontal:absolute;mso-position-horizontal-relative:text;mso-position-vertical:absolute;mso-position-vertical-relative:text;mso-width-percent:0;mso-width-relative:margin;v-text-anchor:middle" o:gfxdata="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" fillcolor="#4f81bd [3204]" strokecolor="#243f60 [1604]" strokeweight="2pt">
+              <v:oval id="Oval 289" o:spid="_x0000_s1050" style="position:absolute;margin-left:250.5pt;margin-top:3.55pt;width:36.75pt;height:32.25pt;z-index:251707392;visibility:visible;mso-wrap-style:square;mso-width-percent:0;mso-wrap-distance-left:9pt;mso-wrap-distance-top:0;mso-wrap-distance-right:9pt;mso-wrap-distance-bottom:0;mso-position-horizontal:absolute;mso-position-horizontal-relative:text;mso-position-vertical:absolute;mso-position-vertical-relative:text;mso-width-percent:0;mso-width-relative:margin;v-text-anchor:middle" o:gfxdata="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" fillcolor="#4f81bd [3204]" strokecolor="#243f60 [1604]" strokeweight="2pt">
                 <v:textbox>
                   <w:txbxContent>
                     <w:p>
@@ -2878,7 +5051,7 @@
           </mc:Choice>
           <mc:Fallback>
             <w:pict>
-              <v:oval id="Oval 292" o:spid="_x0000_s1041" style="position:absolute;margin-left:180pt;margin-top:3.55pt;width:36.75pt;height:32.25pt;z-index:251713536;visibility:visible;mso-wrap-style:square;mso-width-percent:0;mso-wrap-distance-left:9pt;mso-wrap-distance-top:0;mso-wrap-distance-right:9pt;mso-wrap-distance-bottom:0;mso-position-horizontal:absolute;mso-position-horizontal-relative:text;mso-position-vertical:absolute;mso-position-vertical-relative:text;mso-width-percent:0;mso-width-relative:margin;v-text-anchor:middle" o:gfxdata="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" fillcolor="#4f81bd [3204]" strokecolor="#243f60 [1604]" strokeweight="2pt">
+              <v:oval id="Oval 292" o:spid="_x0000_s1051" style="position:absolute;margin-left:180pt;margin-top:3.55pt;width:36.75pt;height:32.25pt;z-index:251713536;visibility:visible;mso-wrap-style:square;mso-width-percent:0;mso-wrap-distance-left:9pt;mso-wrap-distance-top:0;mso-wrap-distance-right:9pt;mso-wrap-distance-bottom:0;mso-position-horizontal:absolute;mso-position-horizontal-relative:text;mso-position-vertical:absolute;mso-position-vertical-relative:text;mso-width-percent:0;mso-width-relative:margin;v-text-anchor:middle" o:gfxdata="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" fillcolor="#4f81bd [3204]" strokecolor="#243f60 [1604]" strokeweight="2pt">
                 <v:textbox>
                   <w:txbxContent>
                     <w:p>
@@ -2974,7 +5147,7 @@
           </mc:Choice>
           <mc:Fallback>
             <w:pict>
-              <v:oval id="Oval 30" o:spid="_x0000_s1042" style="position:absolute;margin-left:102.75pt;margin-top:3.55pt;width:36.75pt;height:32.25pt;z-index:251701248;visibility:visible;mso-wrap-style:square;mso-width-percent:0;mso-wrap-distance-left:9pt;mso-wrap-distance-top:0;mso-wrap-distance-right:9pt;mso-wrap-distance-bottom:0;mso-position-horizontal:absolute;mso-position-horizontal-relative:text;mso-position-vertical:absolute;mso-position-vertical-relative:text;mso-width-percent:0;mso-width-relative:margin;v-text-anchor:middle" o:gfxdata="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" fillcolor="#4f81bd [3204]" strokecolor="#243f60 [1604]" strokeweight="2pt">
+              <v:oval id="Oval 30" o:spid="_x0000_s1052" style="position:absolute;margin-left:102.75pt;margin-top:3.55pt;width:36.75pt;height:32.25pt;z-index:251701248;visibility:visible;mso-wrap-style:square;mso-width-percent:0;mso-wrap-distance-left:9pt;mso-wrap-distance-top:0;mso-wrap-distance-right:9pt;mso-wrap-distance-bottom:0;mso-position-horizontal:absolute;mso-position-horizontal-relative:text;mso-position-vertical:absolute;mso-position-vertical-relative:text;mso-width-percent:0;mso-width-relative:margin;v-text-anchor:middle" o:gfxdata="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" fillcolor="#4f81bd [3204]" strokecolor="#243f60 [1604]" strokeweight="2pt">
                 <v:textbox>
                   <w:txbxContent>
                     <w:p>
@@ -3471,7 +5644,7 @@
           </mc:Choice>
           <mc:Fallback>
             <w:pict>
-              <v:oval id="Oval 291" o:spid="_x0000_s1043" style="position:absolute;margin-left:383.25pt;margin-top:1.15pt;width:49.5pt;height:32.25pt;z-index:251711488;visibility:visible;mso-wrap-style:square;mso-width-percent:0;mso-wrap-distance-left:9pt;mso-wrap-distance-top:0;mso-wrap-distance-right:9pt;mso-wrap-distance-bottom:0;mso-position-horizontal:absolute;mso-position-horizontal-relative:text;mso-position-vertical:absolute;mso-position-vertical-relative:text;mso-width-percent:0;mso-width-relative:margin;v-text-anchor:middle" o:gfxdata="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" fillcolor="#4f81bd [3204]" strokecolor="#243f60 [1604]" strokeweight="2pt">
+              <v:oval id="Oval 291" o:spid="_x0000_s1053" style="position:absolute;margin-left:383.25pt;margin-top:1.15pt;width:49.5pt;height:32.25pt;z-index:251711488;visibility:visible;mso-wrap-style:square;mso-width-percent:0;mso-wrap-distance-left:9pt;mso-wrap-distance-top:0;mso-wrap-distance-right:9pt;mso-wrap-distance-bottom:0;mso-position-horizontal:absolute;mso-position-horizontal-relative:text;mso-position-vertical:absolute;mso-position-vertical-relative:text;mso-width-percent:0;mso-width-relative:margin;v-text-anchor:middle" o:gfxdata="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" fillcolor="#4f81bd [3204]" strokecolor="#243f60 [1604]" strokeweight="2pt">
                 <v:textbox>
                   <w:txbxContent>
                     <w:p>
@@ -3567,7 +5740,7 @@
           </mc:Choice>
           <mc:Fallback>
             <w:pict>
-              <v:oval id="Oval 293" o:spid="_x0000_s1044" style="position:absolute;margin-left:315pt;margin-top:1.45pt;width:36.75pt;height:32.25pt;z-index:251715584;visibility:visible;mso-wrap-style:square;mso-width-percent:0;mso-wrap-distance-left:9pt;mso-wrap-distance-top:0;mso-wrap-distance-right:9pt;mso-wrap-distance-bottom:0;mso-position-horizontal:absolute;mso-position-horizontal-relative:text;mso-position-vertical:absolute;mso-position-vertical-relative:text;mso-width-percent:0;mso-width-relative:margin;v-text-anchor:middle" o:gfxdata="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" fillcolor="#4f81bd [3204]" strokecolor="#243f60 [1604]" strokeweight="2pt">
+              <v:oval id="Oval 293" o:spid="_x0000_s1054" style="position:absolute;margin-left:315pt;margin-top:1.45pt;width:36.75pt;height:32.25pt;z-index:251715584;visibility:visible;mso-wrap-style:square;mso-width-percent:0;mso-wrap-distance-left:9pt;mso-wrap-distance-top:0;mso-wrap-distance-right:9pt;mso-wrap-distance-bottom:0;mso-position-horizontal:absolute;mso-position-horizontal-relative:text;mso-position-vertical:absolute;mso-position-vertical-relative:text;mso-width-percent:0;mso-width-relative:margin;v-text-anchor:middle" o:gfxdata="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" fillcolor="#4f81bd [3204]" strokecolor="#243f60 [1604]" strokeweight="2pt">
                 <v:textbox>
                   <w:txbxContent>
                     <w:p>
@@ -3663,7 +5836,7 @@
           </mc:Choice>
           <mc:Fallback>
             <w:pict>
-              <v:oval id="Oval 29" o:spid="_x0000_s1045" style="position:absolute;margin-left:61.5pt;margin-top:5.2pt;width:36.75pt;height:32.25pt;z-index:251699200;visibility:visible;mso-wrap-style:square;mso-width-percent:0;mso-wrap-distance-left:9pt;mso-wrap-distance-top:0;mso-wrap-distance-right:9pt;mso-wrap-distance-bottom:0;mso-position-horizontal:absolute;mso-position-horizontal-relative:text;mso-position-vertical:absolute;mso-position-vertical-relative:text;mso-width-percent:0;mso-width-relative:margin;v-text-anchor:middle" o:gfxdata="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" fillcolor="#4f81bd [3204]" strokecolor="#243f60 [1604]" strokeweight="2pt">
+              <v:oval id="Oval 29" o:spid="_x0000_s1055" style="position:absolute;margin-left:61.5pt;margin-top:5.2pt;width:36.75pt;height:32.25pt;z-index:251699200;visibility:visible;mso-wrap-style:square;mso-width-percent:0;mso-wrap-distance-left:9pt;mso-wrap-distance-top:0;mso-wrap-distance-right:9pt;mso-wrap-distance-bottom:0;mso-position-horizontal:absolute;mso-position-horizontal-relative:text;mso-position-vertical:absolute;mso-position-vertical-relative:text;mso-width-percent:0;mso-width-relative:margin;v-text-anchor:middle" o:gfxdata="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" fillcolor="#4f81bd [3204]" strokecolor="#243f60 [1604]" strokeweight="2pt">
                 <v:textbox>
                   <w:txbxContent>
                     <w:p>
@@ -3759,7 +5932,7 @@
           </mc:Choice>
           <mc:Fallback>
             <w:pict>
-              <v:oval id="Oval 28" o:spid="_x0000_s1046" style="position:absolute;margin-left:2.25pt;margin-top:5.2pt;width:36.75pt;height:32.25pt;z-index:251697152;visibility:visible;mso-wrap-style:square;mso-width-percent:0;mso-wrap-distance-left:9pt;mso-wrap-distance-top:0;mso-wrap-distance-right:9pt;mso-wrap-distance-bottom:0;mso-position-horizontal:absolute;mso-position-horizontal-relative:text;mso-position-vertical:absolute;mso-position-vertical-relative:text;mso-width-percent:0;mso-width-relative:margin;v-text-anchor:middle" o:gfxdata="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" fillcolor="#4f81bd [3204]" strokecolor="#243f60 [1604]" strokeweight="2pt">
+              <v:oval id="Oval 28" o:spid="_x0000_s1056" style="position:absolute;margin-left:2.25pt;margin-top:5.2pt;width:36.75pt;height:32.25pt;z-index:251697152;visibility:visible;mso-wrap-style:square;mso-width-percent:0;mso-wrap-distance-left:9pt;mso-wrap-distance-top:0;mso-wrap-distance-right:9pt;mso-wrap-distance-bottom:0;mso-position-horizontal:absolute;mso-position-horizontal-relative:text;mso-position-vertical:absolute;mso-position-vertical-relative:text;mso-width-percent:0;mso-width-relative:margin;v-text-anchor:middle" o:gfxdata="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" fillcolor="#4f81bd [3204]" strokecolor="#243f60 [1604]" strokeweight="2pt">
                 <v:textbox>
                   <w:txbxContent>
                     <w:p>
@@ -3992,7 +6165,7 @@
           </mc:Choice>
           <mc:Fallback>
             <w:pict>
-              <v:oval id="Oval 290" o:spid="_x0000_s1047" style="position:absolute;margin-left:267pt;margin-top:15.15pt;width:36.75pt;height:32.25pt;z-index:251709440;visibility:visible;mso-wrap-style:square;mso-width-percent:0;mso-wrap-distance-left:9pt;mso-wrap-distance-top:0;mso-wrap-distance-right:9pt;mso-wrap-distance-bottom:0;mso-position-horizontal:absolute;mso-position-horizontal-relative:text;mso-position-vertical:absolute;mso-position-vertical-relative:text;mso-width-percent:0;mso-width-relative:margin;v-text-anchor:middle" o:gfxdata="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" fillcolor="#4f81bd [3204]" strokecolor="#243f60 [1604]" strokeweight="2pt">
+              <v:oval id="Oval 290" o:spid="_x0000_s1057" style="position:absolute;margin-left:267pt;margin-top:15.15pt;width:36.75pt;height:32.25pt;z-index:251709440;visibility:visible;mso-wrap-style:square;mso-width-percent:0;mso-wrap-distance-left:9pt;mso-wrap-distance-top:0;mso-wrap-distance-right:9pt;mso-wrap-distance-bottom:0;mso-position-horizontal:absolute;mso-position-horizontal-relative:text;mso-position-vertical:absolute;mso-position-vertical-relative:text;mso-width-percent:0;mso-width-relative:margin;v-text-anchor:middle" o:gfxdata="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" fillcolor="#4f81bd [3204]" strokecolor="#243f60 [1604]" strokeweight="2pt">
                 <v:textbox>
                   <w:txbxContent>
                     <w:p>
@@ -4085,7 +6258,7 @@
           </mc:Choice>
           <mc:Fallback>
             <w:pict>
-              <v:oval id="Oval 288" o:spid="_x0000_s1048" style="position:absolute;margin-left:186.75pt;margin-top:15.15pt;width:36.75pt;height:32.25pt;z-index:251705344;visibility:visible;mso-wrap-style:square;mso-width-percent:0;mso-wrap-distance-left:9pt;mso-wrap-distance-top:0;mso-wrap-distance-right:9pt;mso-wrap-distance-bottom:0;mso-position-horizontal:absolute;mso-position-horizontal-relative:text;mso-position-vertical:absolute;mso-position-vertical-relative:text;mso-width-percent:0;mso-width-relative:margin;v-text-anchor:middle" o:gfxdata="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" fillcolor="#4f81bd [3204]" strokecolor="#243f60 [1604]" strokeweight="2pt">
+              <v:oval id="Oval 288" o:spid="_x0000_s1058" style="position:absolute;margin-left:186.75pt;margin-top:15.15pt;width:36.75pt;height:32.25pt;z-index:251705344;visibility:visible;mso-wrap-style:square;mso-width-percent:0;mso-wrap-distance-left:9pt;mso-wrap-distance-top:0;mso-wrap-distance-right:9pt;mso-wrap-distance-bottom:0;mso-position-horizontal:absolute;mso-position-horizontal-relative:text;mso-position-vertical:absolute;mso-position-vertical-relative:text;mso-width-percent:0;mso-width-relative:margin;v-text-anchor:middle" o:gfxdata="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" fillcolor="#4f81bd [3204]" strokecolor="#243f60 [1604]" strokeweight="2pt">
                 <v:textbox>
                   <w:txbxContent>
                     <w:p>
@@ -4178,7 +6351,7 @@
           </mc:Choice>
           <mc:Fallback>
             <w:pict>
-              <v:oval id="Oval 31" o:spid="_x0000_s1049" style="position:absolute;margin-left:102.75pt;margin-top:10.65pt;width:36.75pt;height:32.25pt;z-index:251703296;visibility:visible;mso-wrap-style:square;mso-width-percent:0;mso-wrap-distance-left:9pt;mso-wrap-distance-top:0;mso-wrap-distance-right:9pt;mso-wrap-distance-bottom:0;mso-position-horizontal:absolute;mso-position-horizontal-relative:text;mso-position-vertical:absolute;mso-position-vertical-relative:text;mso-width-percent:0;mso-width-relative:margin;v-text-anchor:middle" o:gfxdata="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" fillcolor="#4f81bd [3204]" strokecolor="#243f60 [1604]" strokeweight="2pt">
+              <v:oval id="Oval 31" o:spid="_x0000_s1059" style="position:absolute;margin-left:102.75pt;margin-top:10.65pt;width:36.75pt;height:32.25pt;z-index:251703296;visibility:visible;mso-wrap-style:square;mso-width-percent:0;mso-wrap-distance-left:9pt;mso-wrap-distance-top:0;mso-wrap-distance-right:9pt;mso-wrap-distance-bottom:0;mso-position-horizontal:absolute;mso-position-horizontal-relative:text;mso-position-vertical:absolute;mso-position-vertical-relative:text;mso-width-percent:0;mso-width-relative:margin;v-text-anchor:middle" o:gfxdata="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" fillcolor="#4f81bd [3204]" strokecolor="#243f60 [1604]" strokeweight="2pt">
                 <v:textbox>
                   <w:txbxContent>
                     <w:p>
@@ -4699,7 +6872,7 @@
           </mc:Choice>
           <mc:Fallback>
             <w:pict>
-              <v:shape id="_x0000_s1050" type="#_x0000_t202" style="position:absolute;margin-left:-18.6pt;margin-top:660pt;width:186.95pt;height:110.55pt;z-index:251693056;visibility:visible;mso-wrap-style:square;mso-width-percent:400;mso-height-percent:200;mso-wrap-distance-left:9pt;mso-wrap-distance-top:0;mso-wrap-distance-right:9pt;mso-wrap-distance-bottom:0;mso-position-horizontal:absolute;mso-position-horizontal-relative:text;mso-position-vertical:absolute;mso-position-vertical-relative:text;mso-width-percent:400;mso-height-percent:200;mso-width-relative:margin;mso-height-relative:margin;v-text-anchor:top" o:gfxdata="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">
+              <v:shape id="_x0000_s1060" type="#_x0000_t202" style="position:absolute;margin-left:-18.6pt;margin-top:660pt;width:186.95pt;height:110.55pt;z-index:251693056;visibility:visible;mso-wrap-style:square;mso-width-percent:400;mso-height-percent:200;mso-wrap-distance-left:9pt;mso-wrap-distance-top:0;mso-wrap-distance-right:9pt;mso-wrap-distance-bottom:0;mso-position-horizontal:absolute;mso-position-horizontal-relative:text;mso-position-vertical:absolute;mso-position-vertical-relative:text;mso-width-percent:400;mso-height-percent:200;mso-width-relative:margin;mso-height-relative:margin;v-text-anchor:top" o:gfxdata="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">
                 <v:textbox style="mso-fit-shape-to-text:t">
                   <w:txbxContent>
                     <w:p>
@@ -4990,7 +7163,7 @@
           </mc:Choice>
           <mc:Fallback>
             <w:pict>
-              <v:oval id="Oval 22" o:spid="_x0000_s1051" style="position:absolute;margin-left:300.75pt;margin-top:389.25pt;width:36.75pt;height:32.25pt;z-index:251687936;visibility:visible;mso-wrap-style:square;mso-width-percent:0;mso-wrap-distance-left:9pt;mso-wrap-distance-top:0;mso-wrap-distance-right:9pt;mso-wrap-distance-bottom:0;mso-position-horizontal:absolute;mso-position-horizontal-relative:text;mso-position-vertical:absolute;mso-position-vertical-relative:text;mso-width-percent:0;mso-width-relative:margin;v-text-anchor:middle" o:gfxdata="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" fillcolor="#4f81bd [3204]" strokecolor="#243f60 [1604]" strokeweight="2pt">
+              <v:oval id="Oval 22" o:spid="_x0000_s1061" style="position:absolute;margin-left:300.75pt;margin-top:389.25pt;width:36.75pt;height:32.25pt;z-index:251687936;visibility:visible;mso-wrap-style:square;mso-width-percent:0;mso-wrap-distance-left:9pt;mso-wrap-distance-top:0;mso-wrap-distance-right:9pt;mso-wrap-distance-bottom:0;mso-position-horizontal:absolute;mso-position-horizontal-relative:text;mso-position-vertical:absolute;mso-position-vertical-relative:text;mso-width-percent:0;mso-width-relative:margin;v-text-anchor:middle" o:gfxdata="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" fillcolor="#4f81bd [3204]" strokecolor="#243f60 [1604]" strokeweight="2pt">
                 <v:textbox>
                   <w:txbxContent>
                     <w:p>
@@ -5086,7 +7259,7 @@
           </mc:Choice>
           <mc:Fallback>
             <w:pict>
-              <v:oval id="Oval 21" o:spid="_x0000_s1052" style="position:absolute;margin-left:178.5pt;margin-top:389.25pt;width:36.75pt;height:32.25pt;z-index:251685888;visibility:visible;mso-wrap-style:square;mso-width-percent:0;mso-wrap-distance-left:9pt;mso-wrap-distance-top:0;mso-wrap-distance-right:9pt;mso-wrap-distance-bottom:0;mso-position-horizontal:absolute;mso-position-horizontal-relative:text;mso-position-vertical:absolute;mso-position-vertical-relative:text;mso-width-percent:0;mso-width-relative:margin;v-text-anchor:middle" o:gfxdata="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" fillcolor="#4f81bd [3204]" strokecolor="#243f60 [1604]" strokeweight="2pt">
+              <v:oval id="Oval 21" o:spid="_x0000_s1062" style="position:absolute;margin-left:178.5pt;margin-top:389.25pt;width:36.75pt;height:32.25pt;z-index:251685888;visibility:visible;mso-wrap-style:square;mso-width-percent:0;mso-wrap-distance-left:9pt;mso-wrap-distance-top:0;mso-wrap-distance-right:9pt;mso-wrap-distance-bottom:0;mso-position-horizontal:absolute;mso-position-horizontal-relative:text;mso-position-vertical:absolute;mso-position-vertical-relative:text;mso-width-percent:0;mso-width-relative:margin;v-text-anchor:middle" o:gfxdata="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" fillcolor="#4f81bd [3204]" strokecolor="#243f60 [1604]" strokeweight="2pt">
                 <v:textbox>
                   <w:txbxContent>
                     <w:p>
@@ -5182,7 +7355,7 @@
           </mc:Choice>
           <mc:Fallback>
             <w:pict>
-              <v:oval id="Oval 20" o:spid="_x0000_s1053" style="position:absolute;margin-left:71.25pt;margin-top:392.25pt;width:36.75pt;height:32.25pt;z-index:251683840;visibility:visible;mso-wrap-style:square;mso-width-percent:0;mso-wrap-distance-left:9pt;mso-wrap-distance-top:0;mso-wrap-distance-right:9pt;mso-wrap-distance-bottom:0;mso-position-horizontal:absolute;mso-position-horizontal-relative:text;mso-position-vertical:absolute;mso-position-vertical-relative:text;mso-width-percent:0;mso-width-relative:margin;v-text-anchor:middle" o:gfxdata="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" fillcolor="#4f81bd [3204]" strokecolor="#243f60 [1604]" strokeweight="2pt">
+              <v:oval id="Oval 20" o:spid="_x0000_s1063" style="position:absolute;margin-left:71.25pt;margin-top:392.25pt;width:36.75pt;height:32.25pt;z-index:251683840;visibility:visible;mso-wrap-style:square;mso-width-percent:0;mso-wrap-distance-left:9pt;mso-wrap-distance-top:0;mso-wrap-distance-right:9pt;mso-wrap-distance-bottom:0;mso-position-horizontal:absolute;mso-position-horizontal-relative:text;mso-position-vertical:absolute;mso-position-vertical-relative:text;mso-width-percent:0;mso-width-relative:margin;v-text-anchor:middle" o:gfxdata="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" fillcolor="#4f81bd [3204]" strokecolor="#243f60 [1604]" strokeweight="2pt">
                 <v:textbox>
                   <w:txbxContent>
                     <w:p>
@@ -5281,7 +7454,7 @@
           </mc:Choice>
           <mc:Fallback>
             <w:pict>
-              <v:oval id="Oval 19" o:spid="_x0000_s1054" style="position:absolute;margin-left:-16.5pt;margin-top:392.25pt;width:36.75pt;height:32.25pt;z-index:251681792;visibility:visible;mso-wrap-style:square;mso-width-percent:0;mso-wrap-distance-left:9pt;mso-wrap-distance-top:0;mso-wrap-distance-right:9pt;mso-wrap-distance-bottom:0;mso-position-horizontal:absolute;mso-position-horizontal-relative:text;mso-position-vertical:absolute;mso-position-vertical-relative:text;mso-width-percent:0;mso-width-relative:margin;v-text-anchor:middle" o:gfxdata="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" fillcolor="#4f81bd [3204]" strokecolor="#243f60 [1604]" strokeweight="2pt">
+              <v:oval id="Oval 19" o:spid="_x0000_s1064" style="position:absolute;margin-left:-16.5pt;margin-top:392.25pt;width:36.75pt;height:32.25pt;z-index:251681792;visibility:visible;mso-wrap-style:square;mso-width-percent:0;mso-wrap-distance-left:9pt;mso-wrap-distance-top:0;mso-wrap-distance-right:9pt;mso-wrap-distance-bottom:0;mso-position-horizontal:absolute;mso-position-horizontal-relative:text;mso-position-vertical:absolute;mso-position-vertical-relative:text;mso-width-percent:0;mso-width-relative:margin;v-text-anchor:middle" o:gfxdata="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" fillcolor="#4f81bd [3204]" strokecolor="#243f60 [1604]" strokeweight="2pt">
                 <v:textbox>
                   <w:txbxContent>
                     <w:p>
@@ -5376,7 +7549,7 @@
           </mc:Choice>
           <mc:Fallback>
             <w:pict>
-              <v:shape id="_x0000_s1055" type="#_x0000_t202" style="position:absolute;margin-left:-17.1pt;margin-top:293.25pt;width:186.95pt;height:110.55pt;z-index:251679744;visibility:visible;mso-wrap-style:square;mso-width-percent:400;mso-height-percent:200;mso-wrap-distance-left:9pt;mso-wrap-distance-top:0;mso-wrap-distance-right:9pt;mso-wrap-distance-bottom:0;mso-position-horizontal:absolute;mso-position-horizontal-relative:text;mso-position-vertical:absolute;mso-position-vertical-relative:text;mso-width-percent:400;mso-height-percent:200;mso-width-relative:margin;mso-height-relative:margin;v-text-anchor:top" o:gfxdata="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">
+              <v:shape id="_x0000_s1065" type="#_x0000_t202" style="position:absolute;margin-left:-17.1pt;margin-top:293.25pt;width:186.95pt;height:110.55pt;z-index:251679744;visibility:visible;mso-wrap-style:square;mso-width-percent:400;mso-height-percent:200;mso-wrap-distance-left:9pt;mso-wrap-distance-top:0;mso-wrap-distance-right:9pt;mso-wrap-distance-bottom:0;mso-position-horizontal:absolute;mso-position-horizontal-relative:text;mso-position-vertical:absolute;mso-position-vertical-relative:text;mso-width-percent:400;mso-height-percent:200;mso-width-relative:margin;mso-height-relative:margin;v-text-anchor:top" o:gfxdata="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">
                 <v:textbox style="mso-fit-shape-to-text:t">
                   <w:txbxContent>
                     <w:p>
@@ -5997,7 +8170,7 @@
           </mc:Choice>
           <mc:Fallback>
             <w:pict>
-              <v:oval id="Oval 1" o:spid="_x0000_s1056" style="position:absolute;margin-left:-28.5pt;margin-top:84pt;width:36.75pt;height:32.25pt;z-index:251659264;visibility:visible;mso-wrap-style:square;mso-width-percent:0;mso-wrap-distance-left:9pt;mso-wrap-distance-top:0;mso-wrap-distance-right:9pt;mso-wrap-distance-bottom:0;mso-position-horizontal:absolute;mso-position-horizontal-relative:text;mso-position-vertical:absolute;mso-position-vertical-relative:text;mso-width-percent:0;mso-width-relative:margin;v-text-anchor:middle" o:gfxdata="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" fillcolor="#4f81bd [3204]" strokecolor="#243f60 [1604]" strokeweight="2pt">
+              <v:oval id="Oval 1" o:spid="_x0000_s1066" style="position:absolute;margin-left:-28.5pt;margin-top:84pt;width:36.75pt;height:32.25pt;z-index:251659264;visibility:visible;mso-wrap-style:square;mso-width-percent:0;mso-wrap-distance-left:9pt;mso-wrap-distance-top:0;mso-wrap-distance-right:9pt;mso-wrap-distance-bottom:0;mso-position-horizontal:absolute;mso-position-horizontal-relative:text;mso-position-vertical:absolute;mso-position-vertical-relative:text;mso-width-percent:0;mso-width-relative:margin;v-text-anchor:middle" o:gfxdata="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" fillcolor="#4f81bd [3204]" strokecolor="#243f60 [1604]" strokeweight="2pt">
                 <v:textbox>
                   <w:txbxContent>
                     <w:p>
@@ -6093,7 +8266,7 @@
           </mc:Choice>
           <mc:Fallback>
             <w:pict>
-              <v:oval id="Oval 4" o:spid="_x0000_s1057" style="position:absolute;margin-left:217.5pt;margin-top:84pt;width:36.75pt;height:32.25pt;z-index:251667456;visibility:visible;mso-wrap-style:square;mso-width-percent:0;mso-wrap-distance-left:9pt;mso-wrap-distance-top:0;mso-wrap-distance-right:9pt;mso-wrap-distance-bottom:0;mso-position-horizontal:absolute;mso-position-horizontal-relative:text;mso-position-vertical:absolute;mso-position-vertical-relative:text;mso-width-percent:0;mso-width-relative:margin;v-text-anchor:middle" o:gfxdata="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" fillcolor="#4f81bd [3204]" strokecolor="#243f60 [1604]" strokeweight="2pt">
+              <v:oval id="Oval 4" o:spid="_x0000_s1067" style="position:absolute;margin-left:217.5pt;margin-top:84pt;width:36.75pt;height:32.25pt;z-index:251667456;visibility:visible;mso-wrap-style:square;mso-width-percent:0;mso-wrap-distance-left:9pt;mso-wrap-distance-top:0;mso-wrap-distance-right:9pt;mso-wrap-distance-bottom:0;mso-position-horizontal:absolute;mso-position-horizontal-relative:text;mso-position-vertical:absolute;mso-position-vertical-relative:text;mso-width-percent:0;mso-width-relative:margin;v-text-anchor:middle" o:gfxdata="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" fillcolor="#4f81bd [3204]" strokecolor="#243f60 [1604]" strokeweight="2pt">
                 <v:textbox>
                   <w:txbxContent>
                     <w:p>
@@ -6189,7 +8362,7 @@
           </mc:Choice>
           <mc:Fallback>
             <w:pict>
-              <v:oval id="Oval 5" o:spid="_x0000_s1058" style="position:absolute;margin-left:289.5pt;margin-top:84pt;width:36.75pt;height:32.25pt;z-index:251669504;visibility:visible;mso-wrap-style:square;mso-width-percent:0;mso-wrap-distance-left:9pt;mso-wrap-distance-top:0;mso-wrap-distance-right:9pt;mso-wrap-distance-bottom:0;mso-position-horizontal:absolute;mso-position-horizontal-relative:text;mso-position-vertical:absolute;mso-position-vertical-relative:text;mso-width-percent:0;mso-width-relative:margin;v-text-anchor:middle" o:gfxdata="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" fillcolor="#4f81bd [3204]" strokecolor="#243f60 [1604]" strokeweight="2pt">
+              <v:oval id="Oval 5" o:spid="_x0000_s1068" style="position:absolute;margin-left:289.5pt;margin-top:84pt;width:36.75pt;height:32.25pt;z-index:251669504;visibility:visible;mso-wrap-style:square;mso-width-percent:0;mso-wrap-distance-left:9pt;mso-wrap-distance-top:0;mso-wrap-distance-right:9pt;mso-wrap-distance-bottom:0;mso-position-horizontal:absolute;mso-position-horizontal-relative:text;mso-position-vertical:absolute;mso-position-vertical-relative:text;mso-width-percent:0;mso-width-relative:margin;v-text-anchor:middle" o:gfxdata="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" fillcolor="#4f81bd [3204]" strokecolor="#243f60 [1604]" strokeweight="2pt">
                 <v:textbox>
                   <w:txbxContent>
                     <w:p>
@@ -6282,7 +8455,7 @@
           </mc:Choice>
           <mc:Fallback>
             <w:pict>
-              <v:oval id="Oval 3" o:spid="_x0000_s1059" style="position:absolute;margin-left:143.25pt;margin-top:84pt;width:36.75pt;height:32.25pt;z-index:251665408;visibility:visible;mso-wrap-style:square;mso-width-percent:0;mso-wrap-distance-left:9pt;mso-wrap-distance-top:0;mso-wrap-distance-right:9pt;mso-wrap-distance-bottom:0;mso-position-horizontal:absolute;mso-position-horizontal-relative:text;mso-position-vertical:absolute;mso-position-vertical-relative:text;mso-width-percent:0;mso-width-relative:margin;v-text-anchor:middle" o:gfxdata="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" fillcolor="#4f81bd [3204]" strokecolor="#243f60 [1604]" strokeweight="2pt">
+              <v:oval id="Oval 3" o:spid="_x0000_s1069" style="position:absolute;margin-left:143.25pt;margin-top:84pt;width:36.75pt;height:32.25pt;z-index:251665408;visibility:visible;mso-wrap-style:square;mso-width-percent:0;mso-wrap-distance-left:9pt;mso-wrap-distance-top:0;mso-wrap-distance-right:9pt;mso-wrap-distance-bottom:0;mso-position-horizontal:absolute;mso-position-horizontal-relative:text;mso-position-vertical:absolute;mso-position-vertical-relative:text;mso-width-percent:0;mso-width-relative:margin;v-text-anchor:middle" o:gfxdata="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" fillcolor="#4f81bd [3204]" strokecolor="#243f60 [1604]" strokeweight="2pt">
                 <v:textbox>
                   <w:txbxContent>
                     <w:p>
@@ -6378,7 +8551,7 @@
           </mc:Choice>
           <mc:Fallback>
             <w:pict>
-              <v:oval id="Oval 2" o:spid="_x0000_s1060" style="position:absolute;margin-left:71.25pt;margin-top:84.75pt;width:36.75pt;height:32.25pt;z-index:251663360;visibility:visible;mso-wrap-style:square;mso-width-percent:0;mso-wrap-distance-left:9pt;mso-wrap-distance-top:0;mso-wrap-distance-right:9pt;mso-wrap-distance-bottom:0;mso-position-horizontal:absolute;mso-position-horizontal-relative:text;mso-position-vertical:absolute;mso-position-vertical-relative:text;mso-width-percent:0;mso-width-relative:margin;v-text-anchor:middle" o:gfxdata="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" fillcolor="#4f81bd [3204]" strokecolor="#243f60 [1604]" strokeweight="2pt">
+              <v:oval id="Oval 2" o:spid="_x0000_s1070" style="position:absolute;margin-left:71.25pt;margin-top:84.75pt;width:36.75pt;height:32.25pt;z-index:251663360;visibility:visible;mso-wrap-style:square;mso-width-percent:0;mso-wrap-distance-left:9pt;mso-wrap-distance-top:0;mso-wrap-distance-right:9pt;mso-wrap-distance-bottom:0;mso-position-horizontal:absolute;mso-position-horizontal-relative:text;mso-position-vertical:absolute;mso-position-vertical-relative:text;mso-width-percent:0;mso-width-relative:margin;v-text-anchor:middle" o:gfxdata="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" fillcolor="#4f81bd [3204]" strokecolor="#243f60 [1604]" strokeweight="2pt">
                 <v:textbox>
                   <w:txbxContent>
                     <w:p>
@@ -6451,12 +8624,7 @@
                         <w:txbxContent>
                           <w:p>
                             <w:r>
-                              <w:t>ForL</w:t>
-                            </w:r>
-                            <w:bookmarkStart w:id="0" w:name="_GoBack"/>
-                            <w:bookmarkEnd w:id="0"/>
-                            <w:r>
-                              <w:t>oop.txt</w:t>
+                              <w:t>ForLoop.txt</w:t>
                             </w:r>
                           </w:p>
                         </w:txbxContent>
@@ -6478,17 +8646,12 @@
           </mc:Choice>
           <mc:Fallback>
             <w:pict>
-              <v:shape id="_x0000_s1061" type="#_x0000_t202" style="position:absolute;margin-left:.15pt;margin-top:-22.5pt;width:186.95pt;height:110.55pt;z-index:251661312;visibility:visible;mso-wrap-style:square;mso-width-percent:400;mso-height-percent:200;mso-wrap-distance-left:9pt;mso-wrap-distance-top:0;mso-wrap-distance-right:9pt;mso-wrap-distance-bottom:0;mso-position-horizontal:absolute;mso-position-horizontal-relative:text;mso-position-vertical:absolute;mso-position-vertical-relative:text;mso-width-percent:400;mso-height-percent:200;mso-width-relative:margin;mso-height-relative:margin;v-text-anchor:top" o:gfxdata="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">
+              <v:shape id="_x0000_s1071" type="#_x0000_t202" style="position:absolute;margin-left:.15pt;margin-top:-22.5pt;width:186.95pt;height:110.55pt;z-index:251661312;visibility:visible;mso-wrap-style:square;mso-width-percent:400;mso-height-percent:200;mso-wrap-distance-left:9pt;mso-wrap-distance-top:0;mso-wrap-distance-right:9pt;mso-wrap-distance-bottom:0;mso-position-horizontal:absolute;mso-position-horizontal-relative:text;mso-position-vertical:absolute;mso-position-vertical-relative:text;mso-width-percent:400;mso-height-percent:200;mso-width-relative:margin;mso-height-relative:margin;v-text-anchor:top" o:gfxdata="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">
                 <v:textbox style="mso-fit-shape-to-text:t">
                   <w:txbxContent>
                     <w:p>
                       <w:r>
-                        <w:t>ForL</w:t>
-                      </w:r>
-                      <w:bookmarkStart w:id="1" w:name="_GoBack"/>
-                      <w:bookmarkEnd w:id="1"/>
-                      <w:r>
-                        <w:t>oop.txt</w:t>
+                        <w:t>ForLoop.txt</w:t>
                       </w:r>
                     </w:p>
                   </w:txbxContent>
@@ -7234,4 +9397,16 @@
   <a:objectDefaults/>
   <a:extraClrSchemeLst/>
 </a:theme>
+</file>
+
+<file path=customXml/item1.xml><?xml version="1.0" encoding="utf-8"?>
+<b:Sources xmlns:b="http://schemas.openxmlformats.org/officeDocument/2006/bibliography" xmlns="http://schemas.openxmlformats.org/officeDocument/2006/bibliography" SelectedStyle="\APA.XSL" StyleName="APA"/>
+</file>
+
+<file path=customXml/itemProps1.xml><?xml version="1.0" encoding="utf-8"?>
+<ds:datastoreItem xmlns:ds="http://schemas.openxmlformats.org/officeDocument/2006/customXml" ds:itemID="{2B747B85-78EE-4115-BAF4-8F218A880516}">
+  <ds:schemaRefs>
+    <ds:schemaRef ds:uri="http://schemas.openxmlformats.org/officeDocument/2006/bibliography"/>
+  </ds:schemaRefs>
+</ds:datastoreItem>
 </file>
</xml_diff>